<commit_message>
update P2 report based on reviews
</commit_message>
<xml_diff>
--- a/P2-Wrangle_OpenStreetMap_Data/Project_Report.docx
+++ b/P2-Wrangle_OpenStreetMap_Data/Project_Report.docx
@@ -9,11 +9,19 @@
           <w:lang w:val="en-US"/>
         </w:rPr>
       </w:pPr>
-      <w:r>
-        <w:rPr>
-          <w:lang w:val="en-US"/>
-        </w:rPr>
-        <w:t>OpenStreetMap Project Report</w:t>
+      <w:proofErr w:type="spellStart"/>
+      <w:r>
+        <w:rPr>
+          <w:lang w:val="en-US"/>
+        </w:rPr>
+        <w:t>OpenStreetMap</w:t>
+      </w:r>
+      <w:proofErr w:type="spellEnd"/>
+      <w:r>
+        <w:rPr>
+          <w:lang w:val="en-US"/>
+        </w:rPr>
+        <w:t xml:space="preserve"> Project Report</w:t>
       </w:r>
     </w:p>
     <w:p>
@@ -242,8 +250,30 @@
         <w:rPr>
           <w:lang w:val="en-US"/>
         </w:rPr>
-        <w:t>data.py – reading data from xml file and store a json, no data processing is done in this file except converting the xml into json</w:t>
-      </w:r>
+        <w:t xml:space="preserve">data.py – reading data from xml file and store a </w:t>
+      </w:r>
+      <w:proofErr w:type="spellStart"/>
+      <w:r>
+        <w:rPr>
+          <w:lang w:val="en-US"/>
+        </w:rPr>
+        <w:t>json</w:t>
+      </w:r>
+      <w:proofErr w:type="spellEnd"/>
+      <w:r>
+        <w:rPr>
+          <w:lang w:val="en-US"/>
+        </w:rPr>
+        <w:t xml:space="preserve">, no data processing is done in this file except converting the xml into </w:t>
+      </w:r>
+      <w:proofErr w:type="spellStart"/>
+      <w:r>
+        <w:rPr>
+          <w:lang w:val="en-US"/>
+        </w:rPr>
+        <w:t>json</w:t>
+      </w:r>
+      <w:proofErr w:type="spellEnd"/>
     </w:p>
     <w:p>
       <w:pPr>
@@ -343,7 +373,21 @@
         <w:rPr>
           <w:lang w:val="en-US"/>
         </w:rPr>
-        <w:t xml:space="preserve">Since OpenStreetMap is not very well-known or famous in the area, there are very limited data in the region. </w:t>
+        <w:t xml:space="preserve">Since </w:t>
+      </w:r>
+      <w:proofErr w:type="spellStart"/>
+      <w:r>
+        <w:rPr>
+          <w:lang w:val="en-US"/>
+        </w:rPr>
+        <w:t>OpenStreetMap</w:t>
+      </w:r>
+      <w:proofErr w:type="spellEnd"/>
+      <w:r>
+        <w:rPr>
+          <w:lang w:val="en-US"/>
+        </w:rPr>
+        <w:t xml:space="preserve"> is not very well-known or famous in the area, there are very limited data in the region. </w:t>
       </w:r>
       <w:r>
         <w:rPr>
@@ -417,11 +461,19 @@
         </w:rPr>
         <w:t xml:space="preserve"> in it with a </w:t>
       </w:r>
-      <w:r>
-        <w:rPr>
-          <w:lang w:val="en-US"/>
-        </w:rPr>
-        <w:t xml:space="preserve">json file </w:t>
+      <w:proofErr w:type="spellStart"/>
+      <w:r>
+        <w:rPr>
+          <w:lang w:val="en-US"/>
+        </w:rPr>
+        <w:t>json</w:t>
+      </w:r>
+      <w:proofErr w:type="spellEnd"/>
+      <w:r>
+        <w:rPr>
+          <w:lang w:val="en-US"/>
+        </w:rPr>
+        <w:t xml:space="preserve"> file </w:t>
       </w:r>
       <w:r>
         <w:rPr>
@@ -545,7 +597,21 @@
         <w:rPr>
           <w:lang w:val="en-US"/>
         </w:rPr>
-        <w:t>And some of the nodes just got one tags with the ‘created_by’ key which is pretty meaningless as map data.</w:t>
+        <w:t>And some of the nodes just got one tags with the ‘</w:t>
+      </w:r>
+      <w:proofErr w:type="spellStart"/>
+      <w:r>
+        <w:rPr>
+          <w:lang w:val="en-US"/>
+        </w:rPr>
+        <w:t>created_by</w:t>
+      </w:r>
+      <w:proofErr w:type="spellEnd"/>
+      <w:r>
+        <w:rPr>
+          <w:lang w:val="en-US"/>
+        </w:rPr>
+        <w:t>’ key which is pretty meaningless as map data.</w:t>
       </w:r>
     </w:p>
     <w:p>
@@ -621,12 +687,22 @@
         </w:rPr>
         <w:t>due to the language differences of Hong Kong and mainland China, the nodes from mainland China are usually labeled with “</w:t>
       </w:r>
-      <w:r>
-        <w:rPr>
-          <w:lang w:val="en-US"/>
-        </w:rPr>
-        <w:t>name:zh_pinyin</w:t>
-      </w:r>
+      <w:proofErr w:type="spellStart"/>
+      <w:proofErr w:type="gramStart"/>
+      <w:r>
+        <w:rPr>
+          <w:lang w:val="en-US"/>
+        </w:rPr>
+        <w:t>name:zh</w:t>
+      </w:r>
+      <w:proofErr w:type="gramEnd"/>
+      <w:r>
+        <w:rPr>
+          <w:lang w:val="en-US"/>
+        </w:rPr>
+        <w:t>_pinyin</w:t>
+      </w:r>
+      <w:proofErr w:type="spellEnd"/>
       <w:r>
         <w:rPr>
           <w:lang w:val="en-US"/>
@@ -800,6 +876,7 @@
                                 <w:szCs w:val="18"/>
                               </w:rPr>
                             </w:pPr>
+                            <w:proofErr w:type="spellStart"/>
                             <w:r>
                               <w:rPr>
                                 <w:rFonts w:ascii="Menlo" w:hAnsi="Menlo" w:cs="Menlo"/>
@@ -810,6 +887,7 @@
                               </w:rPr>
                               <w:t>mainland_china_node_query</w:t>
                             </w:r>
+                            <w:proofErr w:type="spellEnd"/>
                             <w:r>
                               <w:rPr>
                                 <w:rFonts w:ascii="Menlo" w:hAnsi="Menlo" w:cs="Menlo"/>
@@ -907,8 +985,19 @@
                                 <w:szCs w:val="18"/>
                               </w:rPr>
                               <w:br/>
-                              <w:t xml:space="preserve">        {</w:t>
+                              <w:t xml:space="preserve">     </w:t>
                             </w:r>
+                            <w:proofErr w:type="gramStart"/>
+                            <w:r>
+                              <w:rPr>
+                                <w:rFonts w:ascii="Menlo" w:hAnsi="Menlo" w:cs="Menlo"/>
+                                <w:color w:val="000000"/>
+                                <w:sz w:val="18"/>
+                                <w:szCs w:val="18"/>
+                              </w:rPr>
+                              <w:t xml:space="preserve">   {</w:t>
+                            </w:r>
+                            <w:proofErr w:type="gramEnd"/>
                             <w:r>
                               <w:rPr>
                                 <w:rFonts w:ascii="Menlo" w:hAnsi="Menlo" w:cs="Menlo"/>
@@ -918,7 +1007,31 @@
                                 <w:sz w:val="18"/>
                                 <w:szCs w:val="18"/>
                               </w:rPr>
-                              <w:t>"lat"</w:t>
+                              <w:t>"</w:t>
+                            </w:r>
+                            <w:proofErr w:type="spellStart"/>
+                            <w:r>
+                              <w:rPr>
+                                <w:rFonts w:ascii="Menlo" w:hAnsi="Menlo" w:cs="Menlo"/>
+                                <w:b/>
+                                <w:bCs/>
+                                <w:color w:val="008000"/>
+                                <w:sz w:val="18"/>
+                                <w:szCs w:val="18"/>
+                              </w:rPr>
+                              <w:t>lat</w:t>
+                            </w:r>
+                            <w:proofErr w:type="spellEnd"/>
+                            <w:r>
+                              <w:rPr>
+                                <w:rFonts w:ascii="Menlo" w:hAnsi="Menlo" w:cs="Menlo"/>
+                                <w:b/>
+                                <w:bCs/>
+                                <w:color w:val="008000"/>
+                                <w:sz w:val="18"/>
+                                <w:szCs w:val="18"/>
+                              </w:rPr>
+                              <w:t>"</w:t>
                             </w:r>
                             <w:r>
                               <w:rPr>
@@ -938,7 +1051,31 @@
                                 <w:sz w:val="18"/>
                                 <w:szCs w:val="18"/>
                               </w:rPr>
-                              <w:t>"$lt"</w:t>
+                              <w:t>"$</w:t>
+                            </w:r>
+                            <w:proofErr w:type="spellStart"/>
+                            <w:r>
+                              <w:rPr>
+                                <w:rFonts w:ascii="Menlo" w:hAnsi="Menlo" w:cs="Menlo"/>
+                                <w:b/>
+                                <w:bCs/>
+                                <w:color w:val="008000"/>
+                                <w:sz w:val="18"/>
+                                <w:szCs w:val="18"/>
+                              </w:rPr>
+                              <w:t>lt</w:t>
+                            </w:r>
+                            <w:proofErr w:type="spellEnd"/>
+                            <w:r>
+                              <w:rPr>
+                                <w:rFonts w:ascii="Menlo" w:hAnsi="Menlo" w:cs="Menlo"/>
+                                <w:b/>
+                                <w:bCs/>
+                                <w:color w:val="008000"/>
+                                <w:sz w:val="18"/>
+                                <w:szCs w:val="18"/>
+                              </w:rPr>
+                              <w:t>"</w:t>
                             </w:r>
                             <w:r>
                               <w:rPr>
@@ -986,7 +1123,31 @@
                                 <w:sz w:val="18"/>
                                 <w:szCs w:val="18"/>
                               </w:rPr>
-                              <w:t>"lat"</w:t>
+                              <w:t>"</w:t>
+                            </w:r>
+                            <w:proofErr w:type="spellStart"/>
+                            <w:r>
+                              <w:rPr>
+                                <w:rFonts w:ascii="Menlo" w:hAnsi="Menlo" w:cs="Menlo"/>
+                                <w:b/>
+                                <w:bCs/>
+                                <w:color w:val="008000"/>
+                                <w:sz w:val="18"/>
+                                <w:szCs w:val="18"/>
+                              </w:rPr>
+                              <w:t>lat</w:t>
+                            </w:r>
+                            <w:proofErr w:type="spellEnd"/>
+                            <w:r>
+                              <w:rPr>
+                                <w:rFonts w:ascii="Menlo" w:hAnsi="Menlo" w:cs="Menlo"/>
+                                <w:b/>
+                                <w:bCs/>
+                                <w:color w:val="008000"/>
+                                <w:sz w:val="18"/>
+                                <w:szCs w:val="18"/>
+                              </w:rPr>
+                              <w:t>"</w:t>
                             </w:r>
                             <w:r>
                               <w:rPr>
@@ -1006,7 +1167,31 @@
                                 <w:sz w:val="18"/>
                                 <w:szCs w:val="18"/>
                               </w:rPr>
-                              <w:t>"$gt"</w:t>
+                              <w:t>"$</w:t>
+                            </w:r>
+                            <w:proofErr w:type="spellStart"/>
+                            <w:r>
+                              <w:rPr>
+                                <w:rFonts w:ascii="Menlo" w:hAnsi="Menlo" w:cs="Menlo"/>
+                                <w:b/>
+                                <w:bCs/>
+                                <w:color w:val="008000"/>
+                                <w:sz w:val="18"/>
+                                <w:szCs w:val="18"/>
+                              </w:rPr>
+                              <w:t>gt</w:t>
+                            </w:r>
+                            <w:proofErr w:type="spellEnd"/>
+                            <w:r>
+                              <w:rPr>
+                                <w:rFonts w:ascii="Menlo" w:hAnsi="Menlo" w:cs="Menlo"/>
+                                <w:b/>
+                                <w:bCs/>
+                                <w:color w:val="008000"/>
+                                <w:sz w:val="18"/>
+                                <w:szCs w:val="18"/>
+                              </w:rPr>
+                              <w:t>"</w:t>
                             </w:r>
                             <w:r>
                               <w:rPr>
@@ -1054,7 +1239,31 @@
                                 <w:sz w:val="18"/>
                                 <w:szCs w:val="18"/>
                               </w:rPr>
-                              <w:t>"lon"</w:t>
+                              <w:t>"</w:t>
+                            </w:r>
+                            <w:proofErr w:type="spellStart"/>
+                            <w:r>
+                              <w:rPr>
+                                <w:rFonts w:ascii="Menlo" w:hAnsi="Menlo" w:cs="Menlo"/>
+                                <w:b/>
+                                <w:bCs/>
+                                <w:color w:val="008000"/>
+                                <w:sz w:val="18"/>
+                                <w:szCs w:val="18"/>
+                              </w:rPr>
+                              <w:t>lon</w:t>
+                            </w:r>
+                            <w:proofErr w:type="spellEnd"/>
+                            <w:r>
+                              <w:rPr>
+                                <w:rFonts w:ascii="Menlo" w:hAnsi="Menlo" w:cs="Menlo"/>
+                                <w:b/>
+                                <w:bCs/>
+                                <w:color w:val="008000"/>
+                                <w:sz w:val="18"/>
+                                <w:szCs w:val="18"/>
+                              </w:rPr>
+                              <w:t>"</w:t>
                             </w:r>
                             <w:r>
                               <w:rPr>
@@ -1074,7 +1283,31 @@
                                 <w:sz w:val="18"/>
                                 <w:szCs w:val="18"/>
                               </w:rPr>
-                              <w:t>"$lt"</w:t>
+                              <w:t>"$</w:t>
+                            </w:r>
+                            <w:proofErr w:type="spellStart"/>
+                            <w:r>
+                              <w:rPr>
+                                <w:rFonts w:ascii="Menlo" w:hAnsi="Menlo" w:cs="Menlo"/>
+                                <w:b/>
+                                <w:bCs/>
+                                <w:color w:val="008000"/>
+                                <w:sz w:val="18"/>
+                                <w:szCs w:val="18"/>
+                              </w:rPr>
+                              <w:t>lt</w:t>
+                            </w:r>
+                            <w:proofErr w:type="spellEnd"/>
+                            <w:r>
+                              <w:rPr>
+                                <w:rFonts w:ascii="Menlo" w:hAnsi="Menlo" w:cs="Menlo"/>
+                                <w:b/>
+                                <w:bCs/>
+                                <w:color w:val="008000"/>
+                                <w:sz w:val="18"/>
+                                <w:szCs w:val="18"/>
+                              </w:rPr>
+                              <w:t>"</w:t>
                             </w:r>
                             <w:r>
                               <w:rPr>
@@ -1122,7 +1355,31 @@
                                 <w:sz w:val="18"/>
                                 <w:szCs w:val="18"/>
                               </w:rPr>
-                              <w:t>"lon"</w:t>
+                              <w:t>"</w:t>
+                            </w:r>
+                            <w:proofErr w:type="spellStart"/>
+                            <w:r>
+                              <w:rPr>
+                                <w:rFonts w:ascii="Menlo" w:hAnsi="Menlo" w:cs="Menlo"/>
+                                <w:b/>
+                                <w:bCs/>
+                                <w:color w:val="008000"/>
+                                <w:sz w:val="18"/>
+                                <w:szCs w:val="18"/>
+                              </w:rPr>
+                              <w:t>lon</w:t>
+                            </w:r>
+                            <w:proofErr w:type="spellEnd"/>
+                            <w:r>
+                              <w:rPr>
+                                <w:rFonts w:ascii="Menlo" w:hAnsi="Menlo" w:cs="Menlo"/>
+                                <w:b/>
+                                <w:bCs/>
+                                <w:color w:val="008000"/>
+                                <w:sz w:val="18"/>
+                                <w:szCs w:val="18"/>
+                              </w:rPr>
+                              <w:t>"</w:t>
                             </w:r>
                             <w:r>
                               <w:rPr>
@@ -1142,7 +1399,31 @@
                                 <w:sz w:val="18"/>
                                 <w:szCs w:val="18"/>
                               </w:rPr>
-                              <w:t>"$gt"</w:t>
+                              <w:t>"$</w:t>
+                            </w:r>
+                            <w:proofErr w:type="spellStart"/>
+                            <w:r>
+                              <w:rPr>
+                                <w:rFonts w:ascii="Menlo" w:hAnsi="Menlo" w:cs="Menlo"/>
+                                <w:b/>
+                                <w:bCs/>
+                                <w:color w:val="008000"/>
+                                <w:sz w:val="18"/>
+                                <w:szCs w:val="18"/>
+                              </w:rPr>
+                              <w:t>gt</w:t>
+                            </w:r>
+                            <w:proofErr w:type="spellEnd"/>
+                            <w:r>
+                              <w:rPr>
+                                <w:rFonts w:ascii="Menlo" w:hAnsi="Menlo" w:cs="Menlo"/>
+                                <w:b/>
+                                <w:bCs/>
+                                <w:color w:val="008000"/>
+                                <w:sz w:val="18"/>
+                                <w:szCs w:val="18"/>
+                              </w:rPr>
+                              <w:t>"</w:t>
                             </w:r>
                             <w:r>
                               <w:rPr>
@@ -1884,7 +2165,38 @@
                                 <w:sz w:val="18"/>
                                 <w:szCs w:val="18"/>
                               </w:rPr>
-                              <w:t xml:space="preserve"> = db.nodes.distinct(</w:t>
+                              <w:t xml:space="preserve"> = </w:t>
+                            </w:r>
+                            <w:proofErr w:type="spellStart"/>
+                            <w:proofErr w:type="gramStart"/>
+                            <w:r>
+                              <w:rPr>
+                                <w:rFonts w:ascii="Menlo" w:hAnsi="Menlo" w:cs="Menlo"/>
+                                <w:color w:val="000000"/>
+                                <w:sz w:val="18"/>
+                                <w:szCs w:val="18"/>
+                              </w:rPr>
+                              <w:t>db.nodes</w:t>
+                            </w:r>
+                            <w:proofErr w:type="gramEnd"/>
+                            <w:r>
+                              <w:rPr>
+                                <w:rFonts w:ascii="Menlo" w:hAnsi="Menlo" w:cs="Menlo"/>
+                                <w:color w:val="000000"/>
+                                <w:sz w:val="18"/>
+                                <w:szCs w:val="18"/>
+                              </w:rPr>
+                              <w:t>.distinct</w:t>
+                            </w:r>
+                            <w:proofErr w:type="spellEnd"/>
+                            <w:r>
+                              <w:rPr>
+                                <w:rFonts w:ascii="Menlo" w:hAnsi="Menlo" w:cs="Menlo"/>
+                                <w:color w:val="000000"/>
+                                <w:sz w:val="18"/>
+                                <w:szCs w:val="18"/>
+                              </w:rPr>
+                              <w:t>(</w:t>
                             </w:r>
                             <w:r>
                               <w:rPr>
@@ -1895,7 +2207,31 @@
                                 <w:sz w:val="18"/>
                                 <w:szCs w:val="18"/>
                               </w:rPr>
-                              <w:t>"addr:street"</w:t>
+                              <w:t>"</w:t>
+                            </w:r>
+                            <w:proofErr w:type="spellStart"/>
+                            <w:r>
+                              <w:rPr>
+                                <w:rFonts w:ascii="Menlo" w:hAnsi="Menlo" w:cs="Menlo"/>
+                                <w:b/>
+                                <w:bCs/>
+                                <w:color w:val="008000"/>
+                                <w:sz w:val="18"/>
+                                <w:szCs w:val="18"/>
+                              </w:rPr>
+                              <w:t>addr:street</w:t>
+                            </w:r>
+                            <w:proofErr w:type="spellEnd"/>
+                            <w:r>
+                              <w:rPr>
+                                <w:rFonts w:ascii="Menlo" w:hAnsi="Menlo" w:cs="Menlo"/>
+                                <w:b/>
+                                <w:bCs/>
+                                <w:color w:val="008000"/>
+                                <w:sz w:val="18"/>
+                                <w:szCs w:val="18"/>
+                              </w:rPr>
+                              <w:t>"</w:t>
                             </w:r>
                             <w:r>
                               <w:rPr>
@@ -2038,7 +2374,35 @@
         <w:rPr>
           <w:lang w:val="en-US"/>
         </w:rPr>
-        <w:t>503 Nathan Road, Yau Ma Tei, Kowloon</w:t>
+        <w:t xml:space="preserve">503 Nathan Road, </w:t>
+      </w:r>
+      <w:proofErr w:type="spellStart"/>
+      <w:r>
+        <w:rPr>
+          <w:lang w:val="en-US"/>
+        </w:rPr>
+        <w:t>Yau</w:t>
+      </w:r>
+      <w:proofErr w:type="spellEnd"/>
+      <w:r>
+        <w:rPr>
+          <w:lang w:val="en-US"/>
+        </w:rPr>
+        <w:t xml:space="preserve"> Ma </w:t>
+      </w:r>
+      <w:proofErr w:type="spellStart"/>
+      <w:r>
+        <w:rPr>
+          <w:lang w:val="en-US"/>
+        </w:rPr>
+        <w:t>Tei</w:t>
+      </w:r>
+      <w:proofErr w:type="spellEnd"/>
+      <w:r>
+        <w:rPr>
+          <w:lang w:val="en-US"/>
+        </w:rPr>
+        <w:t>, Kowloon</w:t>
       </w:r>
       <w:r>
         <w:rPr>
@@ -2181,12 +2545,14 @@
                 <w:lang w:val="en-US"/>
               </w:rPr>
             </w:pPr>
+            <w:proofErr w:type="spellStart"/>
             <w:r>
               <w:rPr>
                 <w:lang w:val="en-US"/>
               </w:rPr>
               <w:t>hong-kong_china.osm</w:t>
             </w:r>
+            <w:proofErr w:type="spellEnd"/>
           </w:p>
         </w:tc>
         <w:tc>
@@ -2225,11 +2591,19 @@
                 <w:lang w:val="en-US"/>
               </w:rPr>
             </w:pPr>
+            <w:proofErr w:type="spellStart"/>
             <w:r>
               <w:rPr>
                 <w:lang w:val="en-US"/>
               </w:rPr>
-              <w:t>hong-kong_china.</w:t>
+              <w:t>hong-kong_</w:t>
+            </w:r>
+            <w:proofErr w:type="gramStart"/>
+            <w:r>
+              <w:rPr>
+                <w:lang w:val="en-US"/>
+              </w:rPr>
+              <w:t>china.</w:t>
             </w:r>
             <w:r>
               <w:rPr>
@@ -2237,6 +2611,8 @@
               </w:rPr>
               <w:t>json</w:t>
             </w:r>
+            <w:proofErr w:type="spellEnd"/>
+            <w:proofErr w:type="gramEnd"/>
           </w:p>
         </w:tc>
         <w:tc>
@@ -2322,11 +2698,19 @@
           <w:lang w:val="en-US"/>
         </w:rPr>
       </w:pPr>
-      <w:r>
-        <w:rPr>
-          <w:lang w:val="en-US"/>
-        </w:rPr>
-        <w:t>pymongo query:</w:t>
+      <w:proofErr w:type="spellStart"/>
+      <w:r>
+        <w:rPr>
+          <w:lang w:val="en-US"/>
+        </w:rPr>
+        <w:t>pymongo</w:t>
+      </w:r>
+      <w:proofErr w:type="spellEnd"/>
+      <w:r>
+        <w:rPr>
+          <w:lang w:val="en-US"/>
+        </w:rPr>
+        <w:t xml:space="preserve"> query:</w:t>
       </w:r>
     </w:p>
     <w:p>
@@ -2341,6 +2725,7 @@
           <w:szCs w:val="18"/>
         </w:rPr>
       </w:pPr>
+      <w:proofErr w:type="spellStart"/>
       <w:r>
         <w:rPr>
           <w:rFonts w:ascii="Menlo" w:hAnsi="Menlo" w:cs="Menlo"/>
@@ -2351,14 +2736,37 @@
         </w:rPr>
         <w:t>all_nodes</w:t>
       </w:r>
-      <w:r>
-        <w:rPr>
-          <w:rFonts w:ascii="Menlo" w:hAnsi="Menlo" w:cs="Menlo"/>
-          <w:color w:val="000000"/>
-          <w:sz w:val="18"/>
-          <w:szCs w:val="18"/>
-        </w:rPr>
-        <w:t xml:space="preserve"> = db.hk.find({</w:t>
+      <w:proofErr w:type="spellEnd"/>
+      <w:r>
+        <w:rPr>
+          <w:rFonts w:ascii="Menlo" w:hAnsi="Menlo" w:cs="Menlo"/>
+          <w:color w:val="000000"/>
+          <w:sz w:val="18"/>
+          <w:szCs w:val="18"/>
+        </w:rPr>
+        <w:t xml:space="preserve"> = </w:t>
+      </w:r>
+      <w:proofErr w:type="spellStart"/>
+      <w:proofErr w:type="gramStart"/>
+      <w:r>
+        <w:rPr>
+          <w:rFonts w:ascii="Menlo" w:hAnsi="Menlo" w:cs="Menlo"/>
+          <w:color w:val="000000"/>
+          <w:sz w:val="18"/>
+          <w:szCs w:val="18"/>
+        </w:rPr>
+        <w:t>db.hk.find</w:t>
+      </w:r>
+      <w:proofErr w:type="spellEnd"/>
+      <w:proofErr w:type="gramEnd"/>
+      <w:r>
+        <w:rPr>
+          <w:rFonts w:ascii="Menlo" w:hAnsi="Menlo" w:cs="Menlo"/>
+          <w:color w:val="000000"/>
+          <w:sz w:val="18"/>
+          <w:szCs w:val="18"/>
+        </w:rPr>
+        <w:t>({</w:t>
       </w:r>
       <w:r>
         <w:rPr>
@@ -2449,6 +2857,7 @@
         </w:rPr>
         <w:t>.format(</w:t>
       </w:r>
+      <w:proofErr w:type="spellStart"/>
       <w:r>
         <w:rPr>
           <w:rFonts w:ascii="Menlo" w:hAnsi="Menlo" w:cs="Menlo"/>
@@ -2466,7 +2875,17 @@
           <w:sz w:val="18"/>
           <w:szCs w:val="18"/>
         </w:rPr>
-        <w:t>.count()))</w:t>
+        <w:t>.count</w:t>
+      </w:r>
+      <w:proofErr w:type="spellEnd"/>
+      <w:r>
+        <w:rPr>
+          <w:rFonts w:ascii="Menlo" w:hAnsi="Menlo" w:cs="Menlo"/>
+          <w:color w:val="000000"/>
+          <w:sz w:val="18"/>
+          <w:szCs w:val="18"/>
+        </w:rPr>
+        <w:t>()))</w:t>
       </w:r>
     </w:p>
     <w:p>
@@ -2558,18 +2977,48 @@
           <w:lang w:val="en-US"/>
         </w:rPr>
       </w:pPr>
-      <w:r>
-        <w:rPr>
-          <w:lang w:val="en-US"/>
-        </w:rPr>
-        <w:t>pymongo query:</w:t>
-      </w:r>
-      <w:r>
-        <w:rPr>
-          <w:lang w:val="en-US"/>
-        </w:rPr>
-        <w:t xml:space="preserve"> no pymongo query is required but counted during converting xml into json</w:t>
-      </w:r>
+      <w:proofErr w:type="spellStart"/>
+      <w:r>
+        <w:rPr>
+          <w:lang w:val="en-US"/>
+        </w:rPr>
+        <w:t>pymongo</w:t>
+      </w:r>
+      <w:proofErr w:type="spellEnd"/>
+      <w:r>
+        <w:rPr>
+          <w:lang w:val="en-US"/>
+        </w:rPr>
+        <w:t xml:space="preserve"> query:</w:t>
+      </w:r>
+      <w:r>
+        <w:rPr>
+          <w:lang w:val="en-US"/>
+        </w:rPr>
+        <w:t xml:space="preserve"> no </w:t>
+      </w:r>
+      <w:proofErr w:type="spellStart"/>
+      <w:r>
+        <w:rPr>
+          <w:lang w:val="en-US"/>
+        </w:rPr>
+        <w:t>pymongo</w:t>
+      </w:r>
+      <w:proofErr w:type="spellEnd"/>
+      <w:r>
+        <w:rPr>
+          <w:lang w:val="en-US"/>
+        </w:rPr>
+        <w:t xml:space="preserve"> query is required but counted during converting xml into </w:t>
+      </w:r>
+      <w:proofErr w:type="spellStart"/>
+      <w:r>
+        <w:rPr>
+          <w:lang w:val="en-US"/>
+        </w:rPr>
+        <w:t>json</w:t>
+      </w:r>
+      <w:proofErr w:type="spellEnd"/>
     </w:p>
     <w:p>
       <w:pPr>
@@ -2636,11 +3085,19 @@
           <w:lang w:val="en-US"/>
         </w:rPr>
       </w:pPr>
-      <w:r>
-        <w:rPr>
-          <w:lang w:val="en-US"/>
-        </w:rPr>
-        <w:t>pymongo query:</w:t>
+      <w:proofErr w:type="spellStart"/>
+      <w:r>
+        <w:rPr>
+          <w:lang w:val="en-US"/>
+        </w:rPr>
+        <w:t>pymongo</w:t>
+      </w:r>
+      <w:proofErr w:type="spellEnd"/>
+      <w:r>
+        <w:rPr>
+          <w:lang w:val="en-US"/>
+        </w:rPr>
+        <w:t xml:space="preserve"> query:</w:t>
       </w:r>
     </w:p>
     <w:p>
@@ -2655,6 +3112,7 @@
           <w:szCs w:val="18"/>
         </w:rPr>
       </w:pPr>
+      <w:proofErr w:type="spellStart"/>
       <w:r>
         <w:rPr>
           <w:rFonts w:ascii="Menlo" w:hAnsi="Menlo" w:cs="Menlo"/>
@@ -2665,14 +3123,37 @@
         </w:rPr>
         <w:t>all_ways</w:t>
       </w:r>
-      <w:r>
-        <w:rPr>
-          <w:rFonts w:ascii="Menlo" w:hAnsi="Menlo" w:cs="Menlo"/>
-          <w:color w:val="000000"/>
-          <w:sz w:val="18"/>
-          <w:szCs w:val="18"/>
-        </w:rPr>
-        <w:t xml:space="preserve"> = db.hk.find({</w:t>
+      <w:proofErr w:type="spellEnd"/>
+      <w:r>
+        <w:rPr>
+          <w:rFonts w:ascii="Menlo" w:hAnsi="Menlo" w:cs="Menlo"/>
+          <w:color w:val="000000"/>
+          <w:sz w:val="18"/>
+          <w:szCs w:val="18"/>
+        </w:rPr>
+        <w:t xml:space="preserve"> = </w:t>
+      </w:r>
+      <w:proofErr w:type="spellStart"/>
+      <w:proofErr w:type="gramStart"/>
+      <w:r>
+        <w:rPr>
+          <w:rFonts w:ascii="Menlo" w:hAnsi="Menlo" w:cs="Menlo"/>
+          <w:color w:val="000000"/>
+          <w:sz w:val="18"/>
+          <w:szCs w:val="18"/>
+        </w:rPr>
+        <w:t>db.hk.find</w:t>
+      </w:r>
+      <w:proofErr w:type="spellEnd"/>
+      <w:proofErr w:type="gramEnd"/>
+      <w:r>
+        <w:rPr>
+          <w:rFonts w:ascii="Menlo" w:hAnsi="Menlo" w:cs="Menlo"/>
+          <w:color w:val="000000"/>
+          <w:sz w:val="18"/>
+          <w:szCs w:val="18"/>
+        </w:rPr>
+        <w:t>({</w:t>
       </w:r>
       <w:r>
         <w:rPr>
@@ -2763,6 +3244,7 @@
         </w:rPr>
         <w:t>.format(</w:t>
       </w:r>
+      <w:proofErr w:type="spellStart"/>
       <w:r>
         <w:rPr>
           <w:rFonts w:ascii="Menlo" w:hAnsi="Menlo" w:cs="Menlo"/>
@@ -2780,7 +3262,17 @@
           <w:sz w:val="18"/>
           <w:szCs w:val="18"/>
         </w:rPr>
-        <w:t>.count()))</w:t>
+        <w:t>.count</w:t>
+      </w:r>
+      <w:proofErr w:type="spellEnd"/>
+      <w:r>
+        <w:rPr>
+          <w:rFonts w:ascii="Menlo" w:hAnsi="Menlo" w:cs="Menlo"/>
+          <w:color w:val="000000"/>
+          <w:sz w:val="18"/>
+          <w:szCs w:val="18"/>
+        </w:rPr>
+        <w:t>()))</w:t>
       </w:r>
     </w:p>
     <w:p>
@@ -2861,12 +3353,42 @@
           <w:lang w:val="en-US"/>
         </w:rPr>
       </w:pPr>
-      <w:r>
-        <w:rPr>
-          <w:lang w:val="en-US"/>
-        </w:rPr>
-        <w:t>pymongo query: no pymongo query is required but counted during converting xml into json</w:t>
-      </w:r>
+      <w:proofErr w:type="spellStart"/>
+      <w:r>
+        <w:rPr>
+          <w:lang w:val="en-US"/>
+        </w:rPr>
+        <w:t>pymongo</w:t>
+      </w:r>
+      <w:proofErr w:type="spellEnd"/>
+      <w:r>
+        <w:rPr>
+          <w:lang w:val="en-US"/>
+        </w:rPr>
+        <w:t xml:space="preserve"> query: no </w:t>
+      </w:r>
+      <w:proofErr w:type="spellStart"/>
+      <w:r>
+        <w:rPr>
+          <w:lang w:val="en-US"/>
+        </w:rPr>
+        <w:t>pymongo</w:t>
+      </w:r>
+      <w:proofErr w:type="spellEnd"/>
+      <w:r>
+        <w:rPr>
+          <w:lang w:val="en-US"/>
+        </w:rPr>
+        <w:t xml:space="preserve"> query is required but counted during converting xml into </w:t>
+      </w:r>
+      <w:proofErr w:type="spellStart"/>
+      <w:r>
+        <w:rPr>
+          <w:lang w:val="en-US"/>
+        </w:rPr>
+        <w:t>json</w:t>
+      </w:r>
+      <w:proofErr w:type="spellEnd"/>
     </w:p>
     <w:p>
       <w:pPr>
@@ -2915,11 +3437,19 @@
           <w:lang w:val="en-US"/>
         </w:rPr>
       </w:pPr>
-      <w:r>
-        <w:rPr>
-          <w:lang w:val="en-US"/>
-        </w:rPr>
-        <w:t>pymongo query:</w:t>
+      <w:proofErr w:type="spellStart"/>
+      <w:r>
+        <w:rPr>
+          <w:lang w:val="en-US"/>
+        </w:rPr>
+        <w:t>pymongo</w:t>
+      </w:r>
+      <w:proofErr w:type="spellEnd"/>
+      <w:r>
+        <w:rPr>
+          <w:lang w:val="en-US"/>
+        </w:rPr>
+        <w:t xml:space="preserve"> query:</w:t>
       </w:r>
     </w:p>
     <w:p>
@@ -2934,6 +3464,7 @@
           <w:szCs w:val="18"/>
         </w:rPr>
       </w:pPr>
+      <w:proofErr w:type="spellStart"/>
       <w:r>
         <w:rPr>
           <w:rFonts w:ascii="Menlo" w:hAnsi="Menlo" w:cs="Menlo"/>
@@ -2944,14 +3475,37 @@
         </w:rPr>
         <w:t>all_users</w:t>
       </w:r>
-      <w:r>
-        <w:rPr>
-          <w:rFonts w:ascii="Menlo" w:hAnsi="Menlo" w:cs="Menlo"/>
-          <w:color w:val="000000"/>
-          <w:sz w:val="18"/>
-          <w:szCs w:val="18"/>
-        </w:rPr>
-        <w:t xml:space="preserve"> = db.hk.distinct(</w:t>
+      <w:proofErr w:type="spellEnd"/>
+      <w:r>
+        <w:rPr>
+          <w:rFonts w:ascii="Menlo" w:hAnsi="Menlo" w:cs="Menlo"/>
+          <w:color w:val="000000"/>
+          <w:sz w:val="18"/>
+          <w:szCs w:val="18"/>
+        </w:rPr>
+        <w:t xml:space="preserve"> = </w:t>
+      </w:r>
+      <w:proofErr w:type="spellStart"/>
+      <w:proofErr w:type="gramStart"/>
+      <w:r>
+        <w:rPr>
+          <w:rFonts w:ascii="Menlo" w:hAnsi="Menlo" w:cs="Menlo"/>
+          <w:color w:val="000000"/>
+          <w:sz w:val="18"/>
+          <w:szCs w:val="18"/>
+        </w:rPr>
+        <w:t>db.hk.distinct</w:t>
+      </w:r>
+      <w:proofErr w:type="spellEnd"/>
+      <w:proofErr w:type="gramEnd"/>
+      <w:r>
+        <w:rPr>
+          <w:rFonts w:ascii="Menlo" w:hAnsi="Menlo" w:cs="Menlo"/>
+          <w:color w:val="000000"/>
+          <w:sz w:val="18"/>
+          <w:szCs w:val="18"/>
+        </w:rPr>
+        <w:t>(</w:t>
       </w:r>
       <w:r>
         <w:rPr>
@@ -3022,6 +3576,7 @@
         </w:rPr>
         <w:t>.format(</w:t>
       </w:r>
+      <w:proofErr w:type="spellStart"/>
       <w:r>
         <w:rPr>
           <w:rFonts w:ascii="Menlo" w:hAnsi="Menlo" w:cs="Menlo"/>
@@ -3031,6 +3586,7 @@
         </w:rPr>
         <w:t>len</w:t>
       </w:r>
+      <w:proofErr w:type="spellEnd"/>
       <w:r>
         <w:rPr>
           <w:rFonts w:ascii="Menlo" w:hAnsi="Menlo" w:cs="Menlo"/>
@@ -3040,6 +3596,7 @@
         </w:rPr>
         <w:t>(</w:t>
       </w:r>
+      <w:proofErr w:type="spellStart"/>
       <w:r>
         <w:rPr>
           <w:rFonts w:ascii="Menlo" w:hAnsi="Menlo" w:cs="Menlo"/>
@@ -3050,6 +3607,7 @@
         </w:rPr>
         <w:t>all_users</w:t>
       </w:r>
+      <w:proofErr w:type="spellEnd"/>
       <w:r>
         <w:rPr>
           <w:rFonts w:ascii="Menlo" w:hAnsi="Menlo" w:cs="Menlo"/>
@@ -3148,11 +3706,19 @@
           <w:lang w:val="en-US"/>
         </w:rPr>
       </w:pPr>
-      <w:r>
-        <w:rPr>
-          <w:lang w:val="en-US"/>
-        </w:rPr>
-        <w:t xml:space="preserve">pymongo query: </w:t>
+      <w:proofErr w:type="spellStart"/>
+      <w:r>
+        <w:rPr>
+          <w:lang w:val="en-US"/>
+        </w:rPr>
+        <w:t>pymongo</w:t>
+      </w:r>
+      <w:proofErr w:type="spellEnd"/>
+      <w:r>
+        <w:rPr>
+          <w:lang w:val="en-US"/>
+        </w:rPr>
+        <w:t xml:space="preserve"> query: </w:t>
       </w:r>
     </w:p>
     <w:p>
@@ -3342,8 +3908,19 @@
           <w:szCs w:val="18"/>
         </w:rPr>
         <w:br/>
-        <w:t xml:space="preserve">    }</w:t>
-      </w:r>
+        <w:t xml:space="preserve">  </w:t>
+      </w:r>
+      <w:proofErr w:type="gramStart"/>
+      <w:r>
+        <w:rPr>
+          <w:rFonts w:ascii="Menlo" w:hAnsi="Menlo" w:cs="Menlo"/>
+          <w:color w:val="000000"/>
+          <w:sz w:val="18"/>
+          <w:szCs w:val="18"/>
+        </w:rPr>
+        <w:t xml:space="preserve">  }</w:t>
+      </w:r>
+      <w:proofErr w:type="gramEnd"/>
       <w:r>
         <w:rPr>
           <w:rFonts w:ascii="Menlo" w:hAnsi="Menlo" w:cs="Menlo"/>
@@ -3371,7 +3948,27 @@
           <w:szCs w:val="18"/>
         </w:rPr>
         <w:br/>
-        <w:t>results = db.hk.aggregate(</w:t>
+        <w:t xml:space="preserve">results = </w:t>
+      </w:r>
+      <w:proofErr w:type="spellStart"/>
+      <w:r>
+        <w:rPr>
+          <w:rFonts w:ascii="Menlo" w:hAnsi="Menlo" w:cs="Menlo"/>
+          <w:color w:val="000000"/>
+          <w:sz w:val="18"/>
+          <w:szCs w:val="18"/>
+        </w:rPr>
+        <w:t>db.hk.aggregate</w:t>
+      </w:r>
+      <w:proofErr w:type="spellEnd"/>
+      <w:r>
+        <w:rPr>
+          <w:rFonts w:ascii="Menlo" w:hAnsi="Menlo" w:cs="Menlo"/>
+          <w:color w:val="000000"/>
+          <w:sz w:val="18"/>
+          <w:szCs w:val="18"/>
+        </w:rPr>
+        <w:t>(</w:t>
       </w:r>
       <w:r>
         <w:rPr>
@@ -3558,7 +4155,21 @@
         <w:rPr>
           <w:lang w:val="en-US"/>
         </w:rPr>
-        <w:t>{'count': 27, '_id': 'tree_row'}</w:t>
+        <w:t>{'count': 27, '_id': '</w:t>
+      </w:r>
+      <w:proofErr w:type="spellStart"/>
+      <w:r>
+        <w:rPr>
+          <w:lang w:val="en-US"/>
+        </w:rPr>
+        <w:t>tree_row</w:t>
+      </w:r>
+      <w:proofErr w:type="spellEnd"/>
+      <w:r>
+        <w:rPr>
+          <w:lang w:val="en-US"/>
+        </w:rPr>
+        <w:t>'}</w:t>
       </w:r>
     </w:p>
     <w:p>
@@ -3698,7 +4309,21 @@
         <w:rPr>
           <w:lang w:val="en-US"/>
         </w:rPr>
-        <w:t>{'count': 24, '_id': 'bare_rock'}</w:t>
+        <w:t>{'count': 24, '_id': '</w:t>
+      </w:r>
+      <w:proofErr w:type="spellStart"/>
+      <w:r>
+        <w:rPr>
+          <w:lang w:val="en-US"/>
+        </w:rPr>
+        <w:t>bare_rock</w:t>
+      </w:r>
+      <w:proofErr w:type="spellEnd"/>
+      <w:r>
+        <w:rPr>
+          <w:lang w:val="en-US"/>
+        </w:rPr>
+        <w:t>'}</w:t>
       </w:r>
     </w:p>
     <w:p>
@@ -3852,7 +4477,21 @@
         <w:rPr>
           <w:lang w:val="en-US"/>
         </w:rPr>
-        <w:t>{'count': 17, '_id': 'cave_entrance'}</w:t>
+        <w:t>{'count': 17, '_id': '</w:t>
+      </w:r>
+      <w:proofErr w:type="spellStart"/>
+      <w:r>
+        <w:rPr>
+          <w:lang w:val="en-US"/>
+        </w:rPr>
+        <w:t>cave_entrance</w:t>
+      </w:r>
+      <w:proofErr w:type="spellEnd"/>
+      <w:r>
+        <w:rPr>
+          <w:lang w:val="en-US"/>
+        </w:rPr>
+        <w:t>'}</w:t>
       </w:r>
     </w:p>
     <w:p>
@@ -4019,15 +4658,43 @@
     </w:p>
     <w:p>
       <w:pPr>
-        <w:rPr>
-          <w:lang w:val="en-US"/>
-        </w:rPr>
-      </w:pPr>
-      <w:r>
-        <w:rPr>
-          <w:lang w:val="en-US"/>
-        </w:rPr>
-        <w:t>While OpenStreetMap is not popular in the area, I am particularly interested to know the comprehensiveness of basic information of the area, including hospitals, schools, metro stations. Therefore, I did some queries based on several amenity types and compare with the official number of these amenities.</w:t>
+        <w:pStyle w:val="Heading3"/>
+        <w:rPr>
+          <w:lang w:val="en-US"/>
+        </w:rPr>
+      </w:pPr>
+      <w:r>
+        <w:rPr>
+          <w:lang w:val="en-US"/>
+        </w:rPr>
+        <w:t>Validating the coverage of dataset</w:t>
+      </w:r>
+    </w:p>
+    <w:p>
+      <w:pPr>
+        <w:rPr>
+          <w:lang w:val="en-US"/>
+        </w:rPr>
+      </w:pPr>
+      <w:r>
+        <w:rPr>
+          <w:lang w:val="en-US"/>
+        </w:rPr>
+        <w:t xml:space="preserve">While </w:t>
+      </w:r>
+      <w:proofErr w:type="spellStart"/>
+      <w:r>
+        <w:rPr>
+          <w:lang w:val="en-US"/>
+        </w:rPr>
+        <w:t>OpenStreetMap</w:t>
+      </w:r>
+      <w:proofErr w:type="spellEnd"/>
+      <w:r>
+        <w:rPr>
+          <w:lang w:val="en-US"/>
+        </w:rPr>
+        <w:t xml:space="preserve"> is not popular in the area, I am particularly interested to know the comprehensiveness of basic information of the area, including hospitals, schools, metro stations. Therefore, I did some queries based on several amenity types and compare with the official number of these amenities.</w:t>
       </w:r>
     </w:p>
     <w:p>
@@ -4119,11 +4786,19 @@
           <w:lang w:val="en-US"/>
         </w:rPr>
       </w:pPr>
-      <w:r>
-        <w:rPr>
-          <w:lang w:val="en-US"/>
-        </w:rPr>
-        <w:t>Pymongo Query:</w:t>
+      <w:proofErr w:type="spellStart"/>
+      <w:r>
+        <w:rPr>
+          <w:lang w:val="en-US"/>
+        </w:rPr>
+        <w:t>Pymongo</w:t>
+      </w:r>
+      <w:proofErr w:type="spellEnd"/>
+      <w:r>
+        <w:rPr>
+          <w:lang w:val="en-US"/>
+        </w:rPr>
+        <w:t xml:space="preserve"> Query:</w:t>
       </w:r>
     </w:p>
     <w:p>
@@ -4138,6 +4813,7 @@
           <w:szCs w:val="18"/>
         </w:rPr>
       </w:pPr>
+      <w:proofErr w:type="spellStart"/>
       <w:r>
         <w:rPr>
           <w:rFonts w:ascii="Menlo" w:hAnsi="Menlo" w:cs="Menlo"/>
@@ -4148,14 +4824,37 @@
         </w:rPr>
         <w:t>had_offices</w:t>
       </w:r>
-      <w:r>
-        <w:rPr>
-          <w:rFonts w:ascii="Menlo" w:hAnsi="Menlo" w:cs="Menlo"/>
-          <w:color w:val="000000"/>
-          <w:sz w:val="18"/>
-          <w:szCs w:val="18"/>
-        </w:rPr>
-        <w:t xml:space="preserve"> = db.hk.find({</w:t>
+      <w:proofErr w:type="spellEnd"/>
+      <w:r>
+        <w:rPr>
+          <w:rFonts w:ascii="Menlo" w:hAnsi="Menlo" w:cs="Menlo"/>
+          <w:color w:val="000000"/>
+          <w:sz w:val="18"/>
+          <w:szCs w:val="18"/>
+        </w:rPr>
+        <w:t xml:space="preserve"> = </w:t>
+      </w:r>
+      <w:proofErr w:type="spellStart"/>
+      <w:proofErr w:type="gramStart"/>
+      <w:r>
+        <w:rPr>
+          <w:rFonts w:ascii="Menlo" w:hAnsi="Menlo" w:cs="Menlo"/>
+          <w:color w:val="000000"/>
+          <w:sz w:val="18"/>
+          <w:szCs w:val="18"/>
+        </w:rPr>
+        <w:t>db.hk.find</w:t>
+      </w:r>
+      <w:proofErr w:type="spellEnd"/>
+      <w:proofErr w:type="gramEnd"/>
+      <w:r>
+        <w:rPr>
+          <w:rFonts w:ascii="Menlo" w:hAnsi="Menlo" w:cs="Menlo"/>
+          <w:color w:val="000000"/>
+          <w:sz w:val="18"/>
+          <w:szCs w:val="18"/>
+        </w:rPr>
+        <w:t>({</w:t>
       </w:r>
       <w:r>
         <w:rPr>
@@ -4279,6 +4978,7 @@
         </w:rPr>
         <w:t xml:space="preserve">in </w:t>
       </w:r>
+      <w:proofErr w:type="spellStart"/>
       <w:r>
         <w:rPr>
           <w:rFonts w:ascii="Menlo" w:hAnsi="Menlo" w:cs="Menlo"/>
@@ -4289,6 +4989,7 @@
         </w:rPr>
         <w:t>had_offices</w:t>
       </w:r>
+      <w:proofErr w:type="spellEnd"/>
       <w:r>
         <w:rPr>
           <w:rFonts w:ascii="Menlo" w:hAnsi="Menlo" w:cs="Menlo"/>
@@ -4306,7 +5007,27 @@
           <w:szCs w:val="18"/>
         </w:rPr>
         <w:br/>
-        <w:t xml:space="preserve">    pprint.pprint(office[</w:t>
+        <w:t xml:space="preserve">    </w:t>
+      </w:r>
+      <w:proofErr w:type="spellStart"/>
+      <w:r>
+        <w:rPr>
+          <w:rFonts w:ascii="Menlo" w:hAnsi="Menlo" w:cs="Menlo"/>
+          <w:color w:val="000000"/>
+          <w:sz w:val="18"/>
+          <w:szCs w:val="18"/>
+        </w:rPr>
+        <w:t>pprint.pprint</w:t>
+      </w:r>
+      <w:proofErr w:type="spellEnd"/>
+      <w:r>
+        <w:rPr>
+          <w:rFonts w:ascii="Menlo" w:hAnsi="Menlo" w:cs="Menlo"/>
+          <w:color w:val="000000"/>
+          <w:sz w:val="18"/>
+          <w:szCs w:val="18"/>
+        </w:rPr>
+        <w:t>(office[</w:t>
       </w:r>
       <w:r>
         <w:rPr>
@@ -4375,7 +5096,27 @@
           <w:sz w:val="18"/>
           <w:szCs w:val="18"/>
         </w:rPr>
-        <w:t>.format(office.count()))</w:t>
+        <w:t>.format(</w:t>
+      </w:r>
+      <w:proofErr w:type="spellStart"/>
+      <w:r>
+        <w:rPr>
+          <w:rFonts w:ascii="Menlo" w:hAnsi="Menlo" w:cs="Menlo"/>
+          <w:color w:val="000000"/>
+          <w:sz w:val="18"/>
+          <w:szCs w:val="18"/>
+        </w:rPr>
+        <w:t>office.count</w:t>
+      </w:r>
+      <w:proofErr w:type="spellEnd"/>
+      <w:r>
+        <w:rPr>
+          <w:rFonts w:ascii="Menlo" w:hAnsi="Menlo" w:cs="Menlo"/>
+          <w:color w:val="000000"/>
+          <w:sz w:val="18"/>
+          <w:szCs w:val="18"/>
+        </w:rPr>
+        <w:t>()))</w:t>
       </w:r>
     </w:p>
     <w:p>
@@ -4504,11 +5245,19 @@
           <w:lang w:val="en-US"/>
         </w:rPr>
       </w:pPr>
-      <w:r>
-        <w:rPr>
-          <w:lang w:val="en-US"/>
-        </w:rPr>
-        <w:t>Pymongo query:</w:t>
+      <w:proofErr w:type="spellStart"/>
+      <w:r>
+        <w:rPr>
+          <w:lang w:val="en-US"/>
+        </w:rPr>
+        <w:t>Pymongo</w:t>
+      </w:r>
+      <w:proofErr w:type="spellEnd"/>
+      <w:r>
+        <w:rPr>
+          <w:lang w:val="en-US"/>
+        </w:rPr>
+        <w:t xml:space="preserve"> query:</w:t>
       </w:r>
     </w:p>
     <w:p>
@@ -4523,6 +5272,7 @@
           <w:szCs w:val="18"/>
         </w:rPr>
       </w:pPr>
+      <w:proofErr w:type="spellStart"/>
       <w:r>
         <w:rPr>
           <w:rFonts w:ascii="Menlo" w:hAnsi="Menlo" w:cs="Menlo"/>
@@ -4533,14 +5283,37 @@
         </w:rPr>
         <w:t>all_railway_stations</w:t>
       </w:r>
-      <w:r>
-        <w:rPr>
-          <w:rFonts w:ascii="Menlo" w:hAnsi="Menlo" w:cs="Menlo"/>
-          <w:color w:val="000000"/>
-          <w:sz w:val="18"/>
-          <w:szCs w:val="18"/>
-        </w:rPr>
-        <w:t xml:space="preserve"> = db.hk.find({</w:t>
+      <w:proofErr w:type="spellEnd"/>
+      <w:r>
+        <w:rPr>
+          <w:rFonts w:ascii="Menlo" w:hAnsi="Menlo" w:cs="Menlo"/>
+          <w:color w:val="000000"/>
+          <w:sz w:val="18"/>
+          <w:szCs w:val="18"/>
+        </w:rPr>
+        <w:t xml:space="preserve"> = </w:t>
+      </w:r>
+      <w:proofErr w:type="spellStart"/>
+      <w:proofErr w:type="gramStart"/>
+      <w:r>
+        <w:rPr>
+          <w:rFonts w:ascii="Menlo" w:hAnsi="Menlo" w:cs="Menlo"/>
+          <w:color w:val="000000"/>
+          <w:sz w:val="18"/>
+          <w:szCs w:val="18"/>
+        </w:rPr>
+        <w:t>db.hk.find</w:t>
+      </w:r>
+      <w:proofErr w:type="spellEnd"/>
+      <w:proofErr w:type="gramEnd"/>
+      <w:r>
+        <w:rPr>
+          <w:rFonts w:ascii="Menlo" w:hAnsi="Menlo" w:cs="Menlo"/>
+          <w:color w:val="000000"/>
+          <w:sz w:val="18"/>
+          <w:szCs w:val="18"/>
+        </w:rPr>
+        <w:t>({</w:t>
       </w:r>
       <w:r>
         <w:rPr>
@@ -4662,6 +5435,7 @@
         </w:rPr>
         <w:t xml:space="preserve">in </w:t>
       </w:r>
+      <w:proofErr w:type="spellStart"/>
       <w:r>
         <w:rPr>
           <w:rFonts w:ascii="Menlo" w:hAnsi="Menlo" w:cs="Menlo"/>
@@ -4672,6 +5446,7 @@
         </w:rPr>
         <w:t>all_railway_stations</w:t>
       </w:r>
+      <w:proofErr w:type="spellEnd"/>
       <w:r>
         <w:rPr>
           <w:rFonts w:ascii="Menlo" w:hAnsi="Menlo" w:cs="Menlo"/>
@@ -4689,7 +5464,27 @@
           <w:szCs w:val="18"/>
         </w:rPr>
         <w:br/>
-        <w:t xml:space="preserve">    pprint.pprint(station[</w:t>
+        <w:t xml:space="preserve">    </w:t>
+      </w:r>
+      <w:proofErr w:type="spellStart"/>
+      <w:r>
+        <w:rPr>
+          <w:rFonts w:ascii="Menlo" w:hAnsi="Menlo" w:cs="Menlo"/>
+          <w:color w:val="000000"/>
+          <w:sz w:val="18"/>
+          <w:szCs w:val="18"/>
+        </w:rPr>
+        <w:t>pprint.pprint</w:t>
+      </w:r>
+      <w:proofErr w:type="spellEnd"/>
+      <w:r>
+        <w:rPr>
+          <w:rFonts w:ascii="Menlo" w:hAnsi="Menlo" w:cs="Menlo"/>
+          <w:color w:val="000000"/>
+          <w:sz w:val="18"/>
+          <w:szCs w:val="18"/>
+        </w:rPr>
+        <w:t>(station[</w:t>
       </w:r>
       <w:r>
         <w:rPr>
@@ -4760,6 +5555,7 @@
         </w:rPr>
         <w:t>.format(</w:t>
       </w:r>
+      <w:proofErr w:type="spellStart"/>
       <w:r>
         <w:rPr>
           <w:rFonts w:ascii="Menlo" w:hAnsi="Menlo" w:cs="Menlo"/>
@@ -4777,7 +5573,17 @@
           <w:sz w:val="18"/>
           <w:szCs w:val="18"/>
         </w:rPr>
-        <w:t>.count()))</w:t>
+        <w:t>.count</w:t>
+      </w:r>
+      <w:proofErr w:type="spellEnd"/>
+      <w:r>
+        <w:rPr>
+          <w:rFonts w:ascii="Menlo" w:hAnsi="Menlo" w:cs="Menlo"/>
+          <w:color w:val="000000"/>
+          <w:sz w:val="18"/>
+          <w:szCs w:val="18"/>
+        </w:rPr>
+        <w:t>()))</w:t>
       </w:r>
     </w:p>
     <w:p>
@@ -4818,7 +5624,35 @@
         <w:rPr>
           <w:lang w:val="en-US"/>
         </w:rPr>
-        <w:t>Comment: From the perspective of railway stations, obviously OpenStreetMap is lacking a lot of information. It is highly unlikely someone could explore Hong Kong with the information from OpenStreetMap.</w:t>
+        <w:t xml:space="preserve">Comment: From the perspective of railway stations, obviously </w:t>
+      </w:r>
+      <w:proofErr w:type="spellStart"/>
+      <w:r>
+        <w:rPr>
+          <w:lang w:val="en-US"/>
+        </w:rPr>
+        <w:t>OpenStreetMap</w:t>
+      </w:r>
+      <w:proofErr w:type="spellEnd"/>
+      <w:r>
+        <w:rPr>
+          <w:lang w:val="en-US"/>
+        </w:rPr>
+        <w:t xml:space="preserve"> is lacking a lot of information. It is highly unlikely someone could explore Hong Kong with the information from </w:t>
+      </w:r>
+      <w:proofErr w:type="spellStart"/>
+      <w:r>
+        <w:rPr>
+          <w:lang w:val="en-US"/>
+        </w:rPr>
+        <w:t>OpenStreetMap</w:t>
+      </w:r>
+      <w:proofErr w:type="spellEnd"/>
+      <w:r>
+        <w:rPr>
+          <w:lang w:val="en-US"/>
+        </w:rPr>
+        <w:t>.</w:t>
       </w:r>
     </w:p>
     <w:p>
@@ -4865,11 +5699,19 @@
           <w:lang w:val="en-US"/>
         </w:rPr>
       </w:pPr>
-      <w:r>
-        <w:rPr>
-          <w:lang w:val="en-US"/>
-        </w:rPr>
-        <w:t>Pymongo Query:</w:t>
+      <w:proofErr w:type="spellStart"/>
+      <w:r>
+        <w:rPr>
+          <w:lang w:val="en-US"/>
+        </w:rPr>
+        <w:t>Pymongo</w:t>
+      </w:r>
+      <w:proofErr w:type="spellEnd"/>
+      <w:r>
+        <w:rPr>
+          <w:lang w:val="en-US"/>
+        </w:rPr>
+        <w:t xml:space="preserve"> Query:</w:t>
       </w:r>
     </w:p>
     <w:p>
@@ -4884,6 +5726,7 @@
           <w:szCs w:val="18"/>
         </w:rPr>
       </w:pPr>
+      <w:proofErr w:type="spellStart"/>
       <w:r>
         <w:rPr>
           <w:rFonts w:ascii="Menlo" w:hAnsi="Menlo" w:cs="Menlo"/>
@@ -4894,14 +5737,37 @@
         </w:rPr>
         <w:t>apple_stores</w:t>
       </w:r>
-      <w:r>
-        <w:rPr>
-          <w:rFonts w:ascii="Menlo" w:hAnsi="Menlo" w:cs="Menlo"/>
-          <w:color w:val="000000"/>
-          <w:sz w:val="18"/>
-          <w:szCs w:val="18"/>
-        </w:rPr>
-        <w:t xml:space="preserve"> = db.hk.find({</w:t>
+      <w:proofErr w:type="spellEnd"/>
+      <w:r>
+        <w:rPr>
+          <w:rFonts w:ascii="Menlo" w:hAnsi="Menlo" w:cs="Menlo"/>
+          <w:color w:val="000000"/>
+          <w:sz w:val="18"/>
+          <w:szCs w:val="18"/>
+        </w:rPr>
+        <w:t xml:space="preserve"> = </w:t>
+      </w:r>
+      <w:proofErr w:type="spellStart"/>
+      <w:proofErr w:type="gramStart"/>
+      <w:r>
+        <w:rPr>
+          <w:rFonts w:ascii="Menlo" w:hAnsi="Menlo" w:cs="Menlo"/>
+          <w:color w:val="000000"/>
+          <w:sz w:val="18"/>
+          <w:szCs w:val="18"/>
+        </w:rPr>
+        <w:t>db.hk.find</w:t>
+      </w:r>
+      <w:proofErr w:type="spellEnd"/>
+      <w:proofErr w:type="gramEnd"/>
+      <w:r>
+        <w:rPr>
+          <w:rFonts w:ascii="Menlo" w:hAnsi="Menlo" w:cs="Menlo"/>
+          <w:color w:val="000000"/>
+          <w:sz w:val="18"/>
+          <w:szCs w:val="18"/>
+        </w:rPr>
+        <w:t>({</w:t>
       </w:r>
       <w:r>
         <w:rPr>
@@ -5003,6 +5869,7 @@
         </w:rPr>
         <w:t xml:space="preserve">in </w:t>
       </w:r>
+      <w:proofErr w:type="spellStart"/>
       <w:r>
         <w:rPr>
           <w:rFonts w:ascii="Menlo" w:hAnsi="Menlo" w:cs="Menlo"/>
@@ -5013,6 +5880,7 @@
         </w:rPr>
         <w:t>apple_stores</w:t>
       </w:r>
+      <w:proofErr w:type="spellEnd"/>
       <w:r>
         <w:rPr>
           <w:rFonts w:ascii="Menlo" w:hAnsi="Menlo" w:cs="Menlo"/>
@@ -5030,7 +5898,27 @@
           <w:szCs w:val="18"/>
         </w:rPr>
         <w:br/>
-        <w:t xml:space="preserve">    pprint.pprint(store)</w:t>
+        <w:t xml:space="preserve">    </w:t>
+      </w:r>
+      <w:proofErr w:type="spellStart"/>
+      <w:r>
+        <w:rPr>
+          <w:rFonts w:ascii="Menlo" w:hAnsi="Menlo" w:cs="Menlo"/>
+          <w:color w:val="000000"/>
+          <w:sz w:val="18"/>
+          <w:szCs w:val="18"/>
+        </w:rPr>
+        <w:t>pprint.pprint</w:t>
+      </w:r>
+      <w:proofErr w:type="spellEnd"/>
+      <w:r>
+        <w:rPr>
+          <w:rFonts w:ascii="Menlo" w:hAnsi="Menlo" w:cs="Menlo"/>
+          <w:color w:val="000000"/>
+          <w:sz w:val="18"/>
+          <w:szCs w:val="18"/>
+        </w:rPr>
+        <w:t>(store)</w:t>
       </w:r>
       <w:r>
         <w:rPr>
@@ -5081,6 +5969,7 @@
         </w:rPr>
         <w:t>.format(</w:t>
       </w:r>
+      <w:proofErr w:type="spellStart"/>
       <w:r>
         <w:rPr>
           <w:rFonts w:ascii="Menlo" w:hAnsi="Menlo" w:cs="Menlo"/>
@@ -5098,7 +5987,17 @@
           <w:sz w:val="18"/>
           <w:szCs w:val="18"/>
         </w:rPr>
-        <w:t>.count()))</w:t>
+        <w:t>.count</w:t>
+      </w:r>
+      <w:proofErr w:type="spellEnd"/>
+      <w:r>
+        <w:rPr>
+          <w:rFonts w:ascii="Menlo" w:hAnsi="Menlo" w:cs="Menlo"/>
+          <w:color w:val="000000"/>
+          <w:sz w:val="18"/>
+          <w:szCs w:val="18"/>
+        </w:rPr>
+        <w:t>()))</w:t>
       </w:r>
     </w:p>
     <w:p>
@@ -5142,7 +6041,21 @@
         <w:rPr>
           <w:lang w:val="en-US"/>
         </w:rPr>
-        <w:t>There are half coverage of Apple stores information in OpenStreetMap data. However</w:t>
+        <w:t xml:space="preserve">There are half coverage of Apple stores information in </w:t>
+      </w:r>
+      <w:proofErr w:type="spellStart"/>
+      <w:r>
+        <w:rPr>
+          <w:lang w:val="en-US"/>
+        </w:rPr>
+        <w:t>OpenStreetMap</w:t>
+      </w:r>
+      <w:proofErr w:type="spellEnd"/>
+      <w:r>
+        <w:rPr>
+          <w:lang w:val="en-US"/>
+        </w:rPr>
+        <w:t xml:space="preserve"> data. However</w:t>
       </w:r>
       <w:r>
         <w:rPr>
@@ -5161,95 +6074,585 @@
     </w:p>
     <w:p>
       <w:pPr>
-        <w:rPr>
-          <w:lang w:val="en-US"/>
-        </w:rPr>
-      </w:pPr>
-    </w:p>
-    <w:p>
-      <w:pPr>
-        <w:pStyle w:val="Heading2"/>
-        <w:rPr>
-          <w:lang w:val="en-US"/>
-        </w:rPr>
-      </w:pPr>
-      <w:r>
-        <w:rPr>
-          <w:lang w:val="en-US"/>
-        </w:rPr>
-        <w:t>Conclusions</w:t>
-      </w:r>
-    </w:p>
-    <w:p>
-      <w:pPr>
-        <w:rPr>
-          <w:lang w:val="en-US"/>
-        </w:rPr>
-      </w:pPr>
-      <w:r>
-        <w:rPr>
-          <w:lang w:val="en-US"/>
-        </w:rPr>
-        <w:t>To conclude this short investigation on the Hong Kong OpenStreetMap</w:t>
-      </w:r>
-      <w:r>
-        <w:rPr>
-          <w:lang w:val="en-US"/>
-        </w:rPr>
-        <w:t xml:space="preserve">, we can see that OpenStreetMap is obviously lacking popularity in Hong Kong. Very limited location data are included in the dataset. A few </w:t>
-      </w:r>
-      <w:r>
-        <w:rPr>
-          <w:lang w:val="en-US"/>
-        </w:rPr>
-        <w:t>extractions</w:t>
-      </w:r>
-      <w:r>
-        <w:rPr>
-          <w:lang w:val="en-US"/>
-        </w:rPr>
-        <w:t xml:space="preserve"> involving government facilities, railway and commerci</w:t>
-      </w:r>
-      <w:r>
-        <w:rPr>
-          <w:lang w:val="en-US"/>
-        </w:rPr>
-        <w:t>al stores showing that OpenStree</w:t>
-      </w:r>
-      <w:r>
-        <w:rPr>
-          <w:lang w:val="en-US"/>
-        </w:rPr>
-        <w:t>tMap</w:t>
-      </w:r>
-      <w:r>
-        <w:rPr>
-          <w:lang w:val="en-US"/>
-        </w:rPr>
-        <w:t xml:space="preserve"> is definitely lacking information in all sectors instead of just a particular sector.</w:t>
-      </w:r>
-    </w:p>
-    <w:p>
-      <w:pPr>
-        <w:rPr>
-          <w:lang w:val="en-US"/>
-        </w:rPr>
-      </w:pPr>
-    </w:p>
-    <w:p>
-      <w:pPr>
-        <w:rPr>
-          <w:lang w:val="en-US"/>
-        </w:rPr>
-      </w:pPr>
-      <w:r>
-        <w:rPr>
-          <w:lang w:val="en-US"/>
-        </w:rPr>
-        <w:t>As a citizen of Hong Kong, it is well understood that Hong Kong is extremely slow pace on open data movement. Both government and commercial sector is lacking the understands of benefits of open data. While more and more startups are appearing in Hong Kong, I am hoping that there will be more and more open data of the city and allow data scientists to explore interesting trends and facts to help people exploring Hong Kong in unimaginable ways.</w:t>
+        <w:pStyle w:val="Heading3"/>
+        <w:rPr>
+          <w:lang w:val="en-US"/>
+        </w:rPr>
+      </w:pPr>
+      <w:r>
+        <w:rPr>
+          <w:lang w:val="en-US"/>
+        </w:rPr>
+        <w:t>Suggestions on improving the dataset</w:t>
+      </w:r>
+    </w:p>
+    <w:p>
+      <w:pPr>
+        <w:pStyle w:val="ListParagraph"/>
+        <w:numPr>
+          <w:ilvl w:val="0"/>
+          <w:numId w:val="8"/>
+        </w:numPr>
+        <w:rPr>
+          <w:rFonts w:hint="eastAsia"/>
+          <w:lang w:val="en-US"/>
+        </w:rPr>
+      </w:pPr>
+      <w:r>
+        <w:rPr>
+          <w:lang w:val="en-US"/>
+        </w:rPr>
+        <w:t>Work with Hong Kong government</w:t>
+      </w:r>
+    </w:p>
+    <w:p>
+      <w:pPr>
+        <w:pStyle w:val="ListParagraph"/>
+        <w:rPr>
+          <w:lang w:val="en-US" w:eastAsia="zh-TW"/>
+        </w:rPr>
+      </w:pPr>
+      <w:r>
+        <w:rPr>
+          <w:lang w:val="en-US" w:eastAsia="zh-TW"/>
+        </w:rPr>
+        <w:t xml:space="preserve">In fact, Hong Kong government have an </w:t>
+      </w:r>
+      <w:r>
+        <w:rPr>
+          <w:lang w:val="en-US" w:eastAsia="zh-TW"/>
+        </w:rPr>
+        <w:t>initiative</w:t>
+      </w:r>
+      <w:r>
+        <w:rPr>
+          <w:lang w:val="en-US" w:eastAsia="zh-TW"/>
+        </w:rPr>
+        <w:t>(</w:t>
+      </w:r>
+      <w:r>
+        <w:rPr>
+          <w:lang w:val="en-US" w:eastAsia="zh-TW"/>
+        </w:rPr>
+        <w:t>https://data.gov.hk/en/</w:t>
+      </w:r>
+      <w:r>
+        <w:rPr>
+          <w:lang w:val="en-US" w:eastAsia="zh-TW"/>
+        </w:rPr>
+        <w:t xml:space="preserve">) to provide open data to the public. </w:t>
+      </w:r>
+      <w:proofErr w:type="spellStart"/>
+      <w:r>
+        <w:rPr>
+          <w:lang w:val="en-US" w:eastAsia="zh-TW"/>
+        </w:rPr>
+        <w:t>OpenStreetMap</w:t>
+      </w:r>
+      <w:proofErr w:type="spellEnd"/>
+      <w:r>
+        <w:rPr>
+          <w:lang w:val="en-US" w:eastAsia="zh-TW"/>
+        </w:rPr>
+        <w:t xml:space="preserve"> might consider working with the Hong Kong government to add more information to </w:t>
+      </w:r>
+      <w:proofErr w:type="spellStart"/>
+      <w:r>
+        <w:rPr>
+          <w:lang w:val="en-US" w:eastAsia="zh-TW"/>
+        </w:rPr>
+        <w:t>OpenStreetMap</w:t>
+      </w:r>
+      <w:proofErr w:type="spellEnd"/>
+      <w:r>
+        <w:rPr>
+          <w:lang w:val="en-US" w:eastAsia="zh-TW"/>
+        </w:rPr>
+        <w:t xml:space="preserve"> dataset. Even that’s not possible, we can still import the data that are already published to </w:t>
+      </w:r>
+      <w:proofErr w:type="spellStart"/>
+      <w:r>
+        <w:rPr>
+          <w:lang w:val="en-US" w:eastAsia="zh-TW"/>
+        </w:rPr>
+        <w:t>OpenStreetMap</w:t>
+      </w:r>
+      <w:proofErr w:type="spellEnd"/>
+      <w:r>
+        <w:rPr>
+          <w:lang w:val="en-US" w:eastAsia="zh-TW"/>
+        </w:rPr>
+        <w:t>.</w:t>
+      </w:r>
+    </w:p>
+    <w:p>
+      <w:pPr>
+        <w:pStyle w:val="ListParagraph"/>
+        <w:rPr>
+          <w:lang w:val="en-US" w:eastAsia="zh-TW"/>
+        </w:rPr>
+      </w:pPr>
+    </w:p>
+    <w:p>
+      <w:pPr>
+        <w:pStyle w:val="ListParagraph"/>
+        <w:rPr>
+          <w:lang w:val="en-US" w:eastAsia="zh-TW"/>
+        </w:rPr>
+      </w:pPr>
+      <w:r>
+        <w:rPr>
+          <w:lang w:val="en-US" w:eastAsia="zh-TW"/>
+        </w:rPr>
+        <w:t>Benefits:</w:t>
+      </w:r>
+    </w:p>
+    <w:p>
+      <w:pPr>
+        <w:pStyle w:val="ListParagraph"/>
+        <w:numPr>
+          <w:ilvl w:val="0"/>
+          <w:numId w:val="9"/>
+        </w:numPr>
+        <w:rPr>
+          <w:lang w:val="en-US" w:eastAsia="zh-TW"/>
+        </w:rPr>
+      </w:pPr>
+      <w:r>
+        <w:rPr>
+          <w:lang w:val="en-US" w:eastAsia="zh-TW"/>
+        </w:rPr>
+        <w:t>High data accuracy and ensuring up-to-date information in long run</w:t>
+      </w:r>
+    </w:p>
+    <w:p>
+      <w:pPr>
+        <w:pStyle w:val="ListParagraph"/>
+        <w:numPr>
+          <w:ilvl w:val="0"/>
+          <w:numId w:val="9"/>
+        </w:numPr>
+        <w:rPr>
+          <w:lang w:val="en-US" w:eastAsia="zh-TW"/>
+        </w:rPr>
+      </w:pPr>
+      <w:r>
+        <w:rPr>
+          <w:lang w:val="en-US" w:eastAsia="zh-TW"/>
+        </w:rPr>
+        <w:t>Free</w:t>
+      </w:r>
+    </w:p>
+    <w:p>
+      <w:pPr>
+        <w:pStyle w:val="ListParagraph"/>
+        <w:rPr>
+          <w:rFonts w:hint="eastAsia"/>
+          <w:lang w:val="en-US" w:eastAsia="zh-TW"/>
+        </w:rPr>
+      </w:pPr>
+      <w:r>
+        <w:rPr>
+          <w:lang w:val="en-US" w:eastAsia="zh-TW"/>
+        </w:rPr>
+        <w:t>Anticipated Problems:</w:t>
+      </w:r>
+    </w:p>
+    <w:p>
+      <w:pPr>
+        <w:pStyle w:val="ListParagraph"/>
+        <w:numPr>
+          <w:ilvl w:val="0"/>
+          <w:numId w:val="10"/>
+        </w:numPr>
+        <w:rPr>
+          <w:lang w:val="en-US" w:eastAsia="zh-TW"/>
+        </w:rPr>
+      </w:pPr>
+      <w:r>
+        <w:rPr>
+          <w:rFonts w:hint="eastAsia"/>
+          <w:lang w:val="en-US" w:eastAsia="zh-TW"/>
+        </w:rPr>
+        <w:t>Slow</w:t>
+      </w:r>
+      <w:r>
+        <w:rPr>
+          <w:lang w:val="en-US" w:eastAsia="zh-TW"/>
+        </w:rPr>
+        <w:t xml:space="preserve"> or even no response from governments</w:t>
+      </w:r>
+    </w:p>
+    <w:p>
+      <w:pPr>
+        <w:pStyle w:val="ListParagraph"/>
+        <w:numPr>
+          <w:ilvl w:val="0"/>
+          <w:numId w:val="10"/>
+        </w:numPr>
+        <w:rPr>
+          <w:rFonts w:hint="eastAsia"/>
+          <w:lang w:val="en-US" w:eastAsia="zh-TW"/>
+        </w:rPr>
+      </w:pPr>
+      <w:r>
+        <w:rPr>
+          <w:lang w:val="en-US" w:eastAsia="zh-TW"/>
+        </w:rPr>
+        <w:t>Lack of incentives for government to collaborate</w:t>
+      </w:r>
+    </w:p>
+    <w:p>
+      <w:pPr>
+        <w:pStyle w:val="ListParagraph"/>
+        <w:rPr>
+          <w:lang w:val="en-US"/>
+        </w:rPr>
+      </w:pPr>
+    </w:p>
+    <w:p>
+      <w:pPr>
+        <w:pStyle w:val="ListParagraph"/>
+        <w:numPr>
+          <w:ilvl w:val="0"/>
+          <w:numId w:val="8"/>
+        </w:numPr>
+        <w:rPr>
+          <w:lang w:val="en-US"/>
+        </w:rPr>
+      </w:pPr>
+      <w:r>
+        <w:rPr>
+          <w:lang w:val="en-US"/>
+        </w:rPr>
+        <w:t>Work with corporations</w:t>
+      </w:r>
+    </w:p>
+    <w:p>
+      <w:pPr>
+        <w:pStyle w:val="ListParagraph"/>
+        <w:rPr>
+          <w:lang w:val="en-US"/>
+        </w:rPr>
+      </w:pPr>
+      <w:r>
+        <w:rPr>
+          <w:lang w:val="en-US"/>
+        </w:rPr>
+        <w:t xml:space="preserve">There are some corporations owning big dataset on mapping already. Examples are Niantic (the gaming company who made Ingress and </w:t>
+      </w:r>
+      <w:proofErr w:type="spellStart"/>
+      <w:r>
+        <w:rPr>
+          <w:lang w:val="en-US"/>
+        </w:rPr>
+        <w:t>Pokemon</w:t>
+      </w:r>
+      <w:proofErr w:type="spellEnd"/>
+      <w:r>
+        <w:rPr>
+          <w:lang w:val="en-US"/>
+        </w:rPr>
+        <w:t xml:space="preserve"> Go) and Google. While </w:t>
+      </w:r>
+      <w:proofErr w:type="spellStart"/>
+      <w:r>
+        <w:rPr>
+          <w:lang w:val="en-US"/>
+        </w:rPr>
+        <w:t>OpenStreetMap</w:t>
+      </w:r>
+      <w:proofErr w:type="spellEnd"/>
+      <w:r>
+        <w:rPr>
+          <w:lang w:val="en-US"/>
+        </w:rPr>
+        <w:t xml:space="preserve"> is an open platform, these companies might be willing to collaborate on creating the best mapping dataset in the world. Even if those corporations are not willing to collaborate, they might still have some </w:t>
+      </w:r>
+      <w:proofErr w:type="spellStart"/>
+      <w:r>
+        <w:rPr>
+          <w:lang w:val="en-US"/>
+        </w:rPr>
+        <w:t>api</w:t>
+      </w:r>
+      <w:proofErr w:type="spellEnd"/>
+      <w:r>
+        <w:rPr>
+          <w:lang w:val="en-US"/>
+        </w:rPr>
+        <w:t xml:space="preserve"> provided a limited level of information. In fact, </w:t>
+      </w:r>
+      <w:r>
+        <w:rPr>
+          <w:lang w:val="en-US"/>
+        </w:rPr>
+        <w:t>so</w:t>
       </w:r>
       <w:bookmarkStart w:id="0" w:name="_GoBack"/>
       <w:bookmarkEnd w:id="0"/>
+      <w:r>
+        <w:rPr>
+          <w:lang w:val="en-US"/>
+        </w:rPr>
+        <w:t xml:space="preserve">me location information of </w:t>
+      </w:r>
+      <w:proofErr w:type="spellStart"/>
+      <w:r>
+        <w:rPr>
+          <w:lang w:val="en-US"/>
+        </w:rPr>
+        <w:t>OpenStreetMap</w:t>
+      </w:r>
+      <w:proofErr w:type="spellEnd"/>
+      <w:r>
+        <w:rPr>
+          <w:lang w:val="en-US"/>
+        </w:rPr>
+        <w:t xml:space="preserve"> were imported from Wikipedia.</w:t>
+      </w:r>
+    </w:p>
+    <w:p>
+      <w:pPr>
+        <w:pStyle w:val="ListParagraph"/>
+        <w:rPr>
+          <w:lang w:val="en-US"/>
+        </w:rPr>
+      </w:pPr>
+    </w:p>
+    <w:p>
+      <w:pPr>
+        <w:pStyle w:val="ListParagraph"/>
+        <w:rPr>
+          <w:lang w:val="en-US"/>
+        </w:rPr>
+      </w:pPr>
+      <w:r>
+        <w:rPr>
+          <w:lang w:val="en-US"/>
+        </w:rPr>
+        <w:t>Benefits:</w:t>
+      </w:r>
+    </w:p>
+    <w:p>
+      <w:pPr>
+        <w:pStyle w:val="ListParagraph"/>
+        <w:numPr>
+          <w:ilvl w:val="0"/>
+          <w:numId w:val="11"/>
+        </w:numPr>
+        <w:rPr>
+          <w:lang w:val="en-US"/>
+        </w:rPr>
+      </w:pPr>
+      <w:r>
+        <w:rPr>
+          <w:lang w:val="en-US"/>
+        </w:rPr>
+        <w:t>Quicker response that governmental organizations</w:t>
+      </w:r>
+    </w:p>
+    <w:p>
+      <w:pPr>
+        <w:pStyle w:val="ListParagraph"/>
+        <w:numPr>
+          <w:ilvl w:val="0"/>
+          <w:numId w:val="11"/>
+        </w:numPr>
+        <w:rPr>
+          <w:lang w:val="en-US"/>
+        </w:rPr>
+      </w:pPr>
+      <w:r>
+        <w:rPr>
+          <w:lang w:val="en-US"/>
+        </w:rPr>
+        <w:t>Sometimes the data might be even more agile and up-to-date than government</w:t>
+      </w:r>
+    </w:p>
+    <w:p>
+      <w:pPr>
+        <w:ind w:left="720"/>
+        <w:rPr>
+          <w:lang w:val="en-US"/>
+        </w:rPr>
+      </w:pPr>
+      <w:r>
+        <w:rPr>
+          <w:lang w:val="en-US"/>
+        </w:rPr>
+        <w:t>Anticipated Problems:</w:t>
+      </w:r>
+    </w:p>
+    <w:p>
+      <w:pPr>
+        <w:pStyle w:val="ListParagraph"/>
+        <w:numPr>
+          <w:ilvl w:val="0"/>
+          <w:numId w:val="12"/>
+        </w:numPr>
+        <w:rPr>
+          <w:lang w:val="en-US"/>
+        </w:rPr>
+      </w:pPr>
+      <w:r>
+        <w:rPr>
+          <w:lang w:val="en-US"/>
+        </w:rPr>
+        <w:t>Might involve a cost in buying the data</w:t>
+      </w:r>
+    </w:p>
+    <w:p>
+      <w:pPr>
+        <w:pStyle w:val="ListParagraph"/>
+        <w:numPr>
+          <w:ilvl w:val="0"/>
+          <w:numId w:val="12"/>
+        </w:numPr>
+        <w:rPr>
+          <w:lang w:val="en-US"/>
+        </w:rPr>
+      </w:pPr>
+      <w:r>
+        <w:rPr>
+          <w:lang w:val="en-US"/>
+        </w:rPr>
+        <w:t>Lack of incentives for corporations to open their data</w:t>
+      </w:r>
+    </w:p>
+    <w:p>
+      <w:pPr>
+        <w:rPr>
+          <w:lang w:val="en-US"/>
+        </w:rPr>
+      </w:pPr>
+    </w:p>
+    <w:p>
+      <w:pPr>
+        <w:rPr>
+          <w:lang w:val="en-US"/>
+        </w:rPr>
+      </w:pPr>
+    </w:p>
+    <w:p>
+      <w:pPr>
+        <w:pStyle w:val="Heading2"/>
+        <w:rPr>
+          <w:lang w:val="en-US"/>
+        </w:rPr>
+      </w:pPr>
+      <w:r>
+        <w:rPr>
+          <w:lang w:val="en-US"/>
+        </w:rPr>
+        <w:t>Conclusions</w:t>
+      </w:r>
+    </w:p>
+    <w:p>
+      <w:pPr>
+        <w:rPr>
+          <w:lang w:val="en-US"/>
+        </w:rPr>
+      </w:pPr>
+      <w:r>
+        <w:rPr>
+          <w:lang w:val="en-US"/>
+        </w:rPr>
+        <w:t xml:space="preserve">To conclude this short investigation on the Hong Kong </w:t>
+      </w:r>
+      <w:proofErr w:type="spellStart"/>
+      <w:r>
+        <w:rPr>
+          <w:lang w:val="en-US"/>
+        </w:rPr>
+        <w:t>OpenStreetMap</w:t>
+      </w:r>
+      <w:proofErr w:type="spellEnd"/>
+      <w:r>
+        <w:rPr>
+          <w:lang w:val="en-US"/>
+        </w:rPr>
+        <w:t xml:space="preserve">, we can see that </w:t>
+      </w:r>
+      <w:proofErr w:type="spellStart"/>
+      <w:r>
+        <w:rPr>
+          <w:lang w:val="en-US"/>
+        </w:rPr>
+        <w:t>OpenStreetMap</w:t>
+      </w:r>
+      <w:proofErr w:type="spellEnd"/>
+      <w:r>
+        <w:rPr>
+          <w:lang w:val="en-US"/>
+        </w:rPr>
+        <w:t xml:space="preserve"> is obviously lacking popularity in Hong Kong. Very limited location data are included in the dataset. A few </w:t>
+      </w:r>
+      <w:r>
+        <w:rPr>
+          <w:lang w:val="en-US"/>
+        </w:rPr>
+        <w:t>extractions</w:t>
+      </w:r>
+      <w:r>
+        <w:rPr>
+          <w:lang w:val="en-US"/>
+        </w:rPr>
+        <w:t xml:space="preserve"> involving government facilities, railway and commerci</w:t>
+      </w:r>
+      <w:r>
+        <w:rPr>
+          <w:lang w:val="en-US"/>
+        </w:rPr>
+        <w:t xml:space="preserve">al stores showing that </w:t>
+      </w:r>
+      <w:proofErr w:type="spellStart"/>
+      <w:r>
+        <w:rPr>
+          <w:lang w:val="en-US"/>
+        </w:rPr>
+        <w:t>OpenStree</w:t>
+      </w:r>
+      <w:r>
+        <w:rPr>
+          <w:lang w:val="en-US"/>
+        </w:rPr>
+        <w:t>tMap</w:t>
+      </w:r>
+      <w:proofErr w:type="spellEnd"/>
+      <w:r>
+        <w:rPr>
+          <w:lang w:val="en-US"/>
+        </w:rPr>
+        <w:t xml:space="preserve"> is definitely lacking information in all sectors instead of just a particular sector.</w:t>
+      </w:r>
+    </w:p>
+    <w:p>
+      <w:pPr>
+        <w:rPr>
+          <w:lang w:val="en-US"/>
+        </w:rPr>
+      </w:pPr>
+    </w:p>
+    <w:p>
+      <w:pPr>
+        <w:rPr>
+          <w:lang w:val="en-US"/>
+        </w:rPr>
+      </w:pPr>
+      <w:r>
+        <w:rPr>
+          <w:lang w:val="en-US"/>
+        </w:rPr>
+        <w:t>As a citizen of Hong Kong, it is well understood that Hong Kong is extremely slow pace on open data movement. Both government and commercial sector is lacking the understands of benefits of open data. While more and more startups are appearing in Hong Kong, I am hoping that there will be more and more open data of the city and allow data scientists to explore interesting trends and facts to help people exploring Hong Kong in unimaginable ways.</w:t>
+      </w:r>
+    </w:p>
+    <w:p>
+      <w:pPr>
+        <w:rPr>
+          <w:lang w:val="en-US"/>
+        </w:rPr>
+      </w:pPr>
     </w:p>
     <w:p>
       <w:pPr>
@@ -5292,6 +6695,119 @@
 <file path=word/numbering.xml><?xml version="1.0" encoding="utf-8"?>
 <w:numbering xmlns:wpc="http://schemas.microsoft.com/office/word/2010/wordprocessingCanvas" xmlns:mo="http://schemas.microsoft.com/office/mac/office/2008/main" xmlns:mc="http://schemas.openxmlformats.org/markup-compatibility/2006" xmlns:mv="urn:schemas-microsoft-com:mac:vml" xmlns:o="urn:schemas-microsoft-com:office:office" xmlns:r="http://schemas.openxmlformats.org/officeDocument/2006/relationships" xmlns:m="http://schemas.openxmlformats.org/officeDocument/2006/math" xmlns:v="urn:schemas-microsoft-com:vml" xmlns:wp14="http://schemas.microsoft.com/office/word/2010/wordprocessingDrawing" xmlns:wp="http://schemas.openxmlformats.org/drawingml/2006/wordprocessingDrawing" xmlns:w10="urn:schemas-microsoft-com:office:word" xmlns:w="http://schemas.openxmlformats.org/wordprocessingml/2006/main" xmlns:w14="http://schemas.microsoft.com/office/word/2010/wordml" xmlns:w15="http://schemas.microsoft.com/office/word/2012/wordml" xmlns:wpg="http://schemas.microsoft.com/office/word/2010/wordprocessingGroup" xmlns:wpi="http://schemas.microsoft.com/office/word/2010/wordprocessingInk" xmlns:wne="http://schemas.microsoft.com/office/word/2006/wordml" xmlns:wps="http://schemas.microsoft.com/office/word/2010/wordprocessingShape" mc:Ignorable="w14 w15 wp14">
   <w:abstractNum w:abstractNumId="0">
+    <w:nsid w:val="11162544"/>
+    <w:multiLevelType w:val="hybridMultilevel"/>
+    <w:tmpl w:val="BF4A06A6"/>
+    <w:lvl w:ilvl="0" w:tplc="08090001">
+      <w:start w:val="1"/>
+      <w:numFmt w:val="bullet"/>
+      <w:lvlText w:val=""/>
+      <w:lvlJc w:val="left"/>
+      <w:pPr>
+        <w:ind w:left="1440" w:hanging="360"/>
+      </w:pPr>
+      <w:rPr>
+        <w:rFonts w:ascii="Symbol" w:hAnsi="Symbol" w:hint="default"/>
+      </w:rPr>
+    </w:lvl>
+    <w:lvl w:ilvl="1" w:tplc="08090003" w:tentative="1">
+      <w:start w:val="1"/>
+      <w:numFmt w:val="bullet"/>
+      <w:lvlText w:val="o"/>
+      <w:lvlJc w:val="left"/>
+      <w:pPr>
+        <w:ind w:left="2160" w:hanging="360"/>
+      </w:pPr>
+      <w:rPr>
+        <w:rFonts w:ascii="Courier New" w:hAnsi="Courier New" w:cs="Courier New" w:hint="default"/>
+      </w:rPr>
+    </w:lvl>
+    <w:lvl w:ilvl="2" w:tplc="08090005" w:tentative="1">
+      <w:start w:val="1"/>
+      <w:numFmt w:val="bullet"/>
+      <w:lvlText w:val=""/>
+      <w:lvlJc w:val="left"/>
+      <w:pPr>
+        <w:ind w:left="2880" w:hanging="360"/>
+      </w:pPr>
+      <w:rPr>
+        <w:rFonts w:ascii="Wingdings" w:hAnsi="Wingdings" w:hint="default"/>
+      </w:rPr>
+    </w:lvl>
+    <w:lvl w:ilvl="3" w:tplc="08090001" w:tentative="1">
+      <w:start w:val="1"/>
+      <w:numFmt w:val="bullet"/>
+      <w:lvlText w:val=""/>
+      <w:lvlJc w:val="left"/>
+      <w:pPr>
+        <w:ind w:left="3600" w:hanging="360"/>
+      </w:pPr>
+      <w:rPr>
+        <w:rFonts w:ascii="Symbol" w:hAnsi="Symbol" w:hint="default"/>
+      </w:rPr>
+    </w:lvl>
+    <w:lvl w:ilvl="4" w:tplc="08090003" w:tentative="1">
+      <w:start w:val="1"/>
+      <w:numFmt w:val="bullet"/>
+      <w:lvlText w:val="o"/>
+      <w:lvlJc w:val="left"/>
+      <w:pPr>
+        <w:ind w:left="4320" w:hanging="360"/>
+      </w:pPr>
+      <w:rPr>
+        <w:rFonts w:ascii="Courier New" w:hAnsi="Courier New" w:cs="Courier New" w:hint="default"/>
+      </w:rPr>
+    </w:lvl>
+    <w:lvl w:ilvl="5" w:tplc="08090005" w:tentative="1">
+      <w:start w:val="1"/>
+      <w:numFmt w:val="bullet"/>
+      <w:lvlText w:val=""/>
+      <w:lvlJc w:val="left"/>
+      <w:pPr>
+        <w:ind w:left="5040" w:hanging="360"/>
+      </w:pPr>
+      <w:rPr>
+        <w:rFonts w:ascii="Wingdings" w:hAnsi="Wingdings" w:hint="default"/>
+      </w:rPr>
+    </w:lvl>
+    <w:lvl w:ilvl="6" w:tplc="08090001" w:tentative="1">
+      <w:start w:val="1"/>
+      <w:numFmt w:val="bullet"/>
+      <w:lvlText w:val=""/>
+      <w:lvlJc w:val="left"/>
+      <w:pPr>
+        <w:ind w:left="5760" w:hanging="360"/>
+      </w:pPr>
+      <w:rPr>
+        <w:rFonts w:ascii="Symbol" w:hAnsi="Symbol" w:hint="default"/>
+      </w:rPr>
+    </w:lvl>
+    <w:lvl w:ilvl="7" w:tplc="08090003" w:tentative="1">
+      <w:start w:val="1"/>
+      <w:numFmt w:val="bullet"/>
+      <w:lvlText w:val="o"/>
+      <w:lvlJc w:val="left"/>
+      <w:pPr>
+        <w:ind w:left="6480" w:hanging="360"/>
+      </w:pPr>
+      <w:rPr>
+        <w:rFonts w:ascii="Courier New" w:hAnsi="Courier New" w:cs="Courier New" w:hint="default"/>
+      </w:rPr>
+    </w:lvl>
+    <w:lvl w:ilvl="8" w:tplc="08090005" w:tentative="1">
+      <w:start w:val="1"/>
+      <w:numFmt w:val="bullet"/>
+      <w:lvlText w:val=""/>
+      <w:lvlJc w:val="left"/>
+      <w:pPr>
+        <w:ind w:left="7200" w:hanging="360"/>
+      </w:pPr>
+      <w:rPr>
+        <w:rFonts w:ascii="Wingdings" w:hAnsi="Wingdings" w:hint="default"/>
+      </w:rPr>
+    </w:lvl>
+  </w:abstractNum>
+  <w:abstractNum w:abstractNumId="1">
     <w:nsid w:val="1E9F0037"/>
     <w:multiLevelType w:val="hybridMultilevel"/>
     <w:tmpl w:val="1C428594"/>
@@ -5380,7 +6896,120 @@
       </w:pPr>
     </w:lvl>
   </w:abstractNum>
-  <w:abstractNum w:abstractNumId="1">
+  <w:abstractNum w:abstractNumId="2">
+    <w:nsid w:val="34D91F9A"/>
+    <w:multiLevelType w:val="hybridMultilevel"/>
+    <w:tmpl w:val="1CC62E76"/>
+    <w:lvl w:ilvl="0" w:tplc="08090001">
+      <w:start w:val="1"/>
+      <w:numFmt w:val="bullet"/>
+      <w:lvlText w:val=""/>
+      <w:lvlJc w:val="left"/>
+      <w:pPr>
+        <w:ind w:left="1440" w:hanging="360"/>
+      </w:pPr>
+      <w:rPr>
+        <w:rFonts w:ascii="Symbol" w:hAnsi="Symbol" w:hint="default"/>
+      </w:rPr>
+    </w:lvl>
+    <w:lvl w:ilvl="1" w:tplc="08090003" w:tentative="1">
+      <w:start w:val="1"/>
+      <w:numFmt w:val="bullet"/>
+      <w:lvlText w:val="o"/>
+      <w:lvlJc w:val="left"/>
+      <w:pPr>
+        <w:ind w:left="2160" w:hanging="360"/>
+      </w:pPr>
+      <w:rPr>
+        <w:rFonts w:ascii="Courier New" w:hAnsi="Courier New" w:cs="Courier New" w:hint="default"/>
+      </w:rPr>
+    </w:lvl>
+    <w:lvl w:ilvl="2" w:tplc="08090005" w:tentative="1">
+      <w:start w:val="1"/>
+      <w:numFmt w:val="bullet"/>
+      <w:lvlText w:val=""/>
+      <w:lvlJc w:val="left"/>
+      <w:pPr>
+        <w:ind w:left="2880" w:hanging="360"/>
+      </w:pPr>
+      <w:rPr>
+        <w:rFonts w:ascii="Wingdings" w:hAnsi="Wingdings" w:hint="default"/>
+      </w:rPr>
+    </w:lvl>
+    <w:lvl w:ilvl="3" w:tplc="08090001" w:tentative="1">
+      <w:start w:val="1"/>
+      <w:numFmt w:val="bullet"/>
+      <w:lvlText w:val=""/>
+      <w:lvlJc w:val="left"/>
+      <w:pPr>
+        <w:ind w:left="3600" w:hanging="360"/>
+      </w:pPr>
+      <w:rPr>
+        <w:rFonts w:ascii="Symbol" w:hAnsi="Symbol" w:hint="default"/>
+      </w:rPr>
+    </w:lvl>
+    <w:lvl w:ilvl="4" w:tplc="08090003" w:tentative="1">
+      <w:start w:val="1"/>
+      <w:numFmt w:val="bullet"/>
+      <w:lvlText w:val="o"/>
+      <w:lvlJc w:val="left"/>
+      <w:pPr>
+        <w:ind w:left="4320" w:hanging="360"/>
+      </w:pPr>
+      <w:rPr>
+        <w:rFonts w:ascii="Courier New" w:hAnsi="Courier New" w:cs="Courier New" w:hint="default"/>
+      </w:rPr>
+    </w:lvl>
+    <w:lvl w:ilvl="5" w:tplc="08090005" w:tentative="1">
+      <w:start w:val="1"/>
+      <w:numFmt w:val="bullet"/>
+      <w:lvlText w:val=""/>
+      <w:lvlJc w:val="left"/>
+      <w:pPr>
+        <w:ind w:left="5040" w:hanging="360"/>
+      </w:pPr>
+      <w:rPr>
+        <w:rFonts w:ascii="Wingdings" w:hAnsi="Wingdings" w:hint="default"/>
+      </w:rPr>
+    </w:lvl>
+    <w:lvl w:ilvl="6" w:tplc="08090001" w:tentative="1">
+      <w:start w:val="1"/>
+      <w:numFmt w:val="bullet"/>
+      <w:lvlText w:val=""/>
+      <w:lvlJc w:val="left"/>
+      <w:pPr>
+        <w:ind w:left="5760" w:hanging="360"/>
+      </w:pPr>
+      <w:rPr>
+        <w:rFonts w:ascii="Symbol" w:hAnsi="Symbol" w:hint="default"/>
+      </w:rPr>
+    </w:lvl>
+    <w:lvl w:ilvl="7" w:tplc="08090003" w:tentative="1">
+      <w:start w:val="1"/>
+      <w:numFmt w:val="bullet"/>
+      <w:lvlText w:val="o"/>
+      <w:lvlJc w:val="left"/>
+      <w:pPr>
+        <w:ind w:left="6480" w:hanging="360"/>
+      </w:pPr>
+      <w:rPr>
+        <w:rFonts w:ascii="Courier New" w:hAnsi="Courier New" w:cs="Courier New" w:hint="default"/>
+      </w:rPr>
+    </w:lvl>
+    <w:lvl w:ilvl="8" w:tplc="08090005" w:tentative="1">
+      <w:start w:val="1"/>
+      <w:numFmt w:val="bullet"/>
+      <w:lvlText w:val=""/>
+      <w:lvlJc w:val="left"/>
+      <w:pPr>
+        <w:ind w:left="7200" w:hanging="360"/>
+      </w:pPr>
+      <w:rPr>
+        <w:rFonts w:ascii="Wingdings" w:hAnsi="Wingdings" w:hint="default"/>
+      </w:rPr>
+    </w:lvl>
+  </w:abstractNum>
+  <w:abstractNum w:abstractNumId="3">
     <w:nsid w:val="42D647B4"/>
     <w:multiLevelType w:val="hybridMultilevel"/>
     <w:tmpl w:val="1F101802"/>
@@ -5469,7 +7098,7 @@
       </w:pPr>
     </w:lvl>
   </w:abstractNum>
-  <w:abstractNum w:abstractNumId="2">
+  <w:abstractNum w:abstractNumId="4">
     <w:nsid w:val="48B86EC6"/>
     <w:multiLevelType w:val="hybridMultilevel"/>
     <w:tmpl w:val="6F4E7368"/>
@@ -5558,7 +7187,7 @@
       </w:pPr>
     </w:lvl>
   </w:abstractNum>
-  <w:abstractNum w:abstractNumId="3">
+  <w:abstractNum w:abstractNumId="5">
     <w:nsid w:val="4C290EA3"/>
     <w:multiLevelType w:val="hybridMultilevel"/>
     <w:tmpl w:val="1C428594"/>
@@ -5647,7 +7276,7 @@
       </w:pPr>
     </w:lvl>
   </w:abstractNum>
-  <w:abstractNum w:abstractNumId="4">
+  <w:abstractNum w:abstractNumId="6">
     <w:nsid w:val="4F8158BF"/>
     <w:multiLevelType w:val="hybridMultilevel"/>
     <w:tmpl w:val="E5A23120"/>
@@ -5736,7 +7365,209 @@
       </w:pPr>
     </w:lvl>
   </w:abstractNum>
-  <w:abstractNum w:abstractNumId="5">
+  <w:abstractNum w:abstractNumId="7">
+    <w:nsid w:val="564600D0"/>
+    <w:multiLevelType w:val="hybridMultilevel"/>
+    <w:tmpl w:val="DA4E79AE"/>
+    <w:lvl w:ilvl="0" w:tplc="08090001">
+      <w:start w:val="1"/>
+      <w:numFmt w:val="bullet"/>
+      <w:lvlText w:val=""/>
+      <w:lvlJc w:val="left"/>
+      <w:pPr>
+        <w:ind w:left="1440" w:hanging="360"/>
+      </w:pPr>
+      <w:rPr>
+        <w:rFonts w:ascii="Symbol" w:hAnsi="Symbol" w:hint="default"/>
+      </w:rPr>
+    </w:lvl>
+    <w:lvl w:ilvl="1" w:tplc="08090003" w:tentative="1">
+      <w:start w:val="1"/>
+      <w:numFmt w:val="bullet"/>
+      <w:lvlText w:val="o"/>
+      <w:lvlJc w:val="left"/>
+      <w:pPr>
+        <w:ind w:left="2160" w:hanging="360"/>
+      </w:pPr>
+      <w:rPr>
+        <w:rFonts w:ascii="Courier New" w:hAnsi="Courier New" w:cs="Courier New" w:hint="default"/>
+      </w:rPr>
+    </w:lvl>
+    <w:lvl w:ilvl="2" w:tplc="08090005" w:tentative="1">
+      <w:start w:val="1"/>
+      <w:numFmt w:val="bullet"/>
+      <w:lvlText w:val=""/>
+      <w:lvlJc w:val="left"/>
+      <w:pPr>
+        <w:ind w:left="2880" w:hanging="360"/>
+      </w:pPr>
+      <w:rPr>
+        <w:rFonts w:ascii="Wingdings" w:hAnsi="Wingdings" w:hint="default"/>
+      </w:rPr>
+    </w:lvl>
+    <w:lvl w:ilvl="3" w:tplc="08090001" w:tentative="1">
+      <w:start w:val="1"/>
+      <w:numFmt w:val="bullet"/>
+      <w:lvlText w:val=""/>
+      <w:lvlJc w:val="left"/>
+      <w:pPr>
+        <w:ind w:left="3600" w:hanging="360"/>
+      </w:pPr>
+      <w:rPr>
+        <w:rFonts w:ascii="Symbol" w:hAnsi="Symbol" w:hint="default"/>
+      </w:rPr>
+    </w:lvl>
+    <w:lvl w:ilvl="4" w:tplc="08090003" w:tentative="1">
+      <w:start w:val="1"/>
+      <w:numFmt w:val="bullet"/>
+      <w:lvlText w:val="o"/>
+      <w:lvlJc w:val="left"/>
+      <w:pPr>
+        <w:ind w:left="4320" w:hanging="360"/>
+      </w:pPr>
+      <w:rPr>
+        <w:rFonts w:ascii="Courier New" w:hAnsi="Courier New" w:cs="Courier New" w:hint="default"/>
+      </w:rPr>
+    </w:lvl>
+    <w:lvl w:ilvl="5" w:tplc="08090005" w:tentative="1">
+      <w:start w:val="1"/>
+      <w:numFmt w:val="bullet"/>
+      <w:lvlText w:val=""/>
+      <w:lvlJc w:val="left"/>
+      <w:pPr>
+        <w:ind w:left="5040" w:hanging="360"/>
+      </w:pPr>
+      <w:rPr>
+        <w:rFonts w:ascii="Wingdings" w:hAnsi="Wingdings" w:hint="default"/>
+      </w:rPr>
+    </w:lvl>
+    <w:lvl w:ilvl="6" w:tplc="08090001" w:tentative="1">
+      <w:start w:val="1"/>
+      <w:numFmt w:val="bullet"/>
+      <w:lvlText w:val=""/>
+      <w:lvlJc w:val="left"/>
+      <w:pPr>
+        <w:ind w:left="5760" w:hanging="360"/>
+      </w:pPr>
+      <w:rPr>
+        <w:rFonts w:ascii="Symbol" w:hAnsi="Symbol" w:hint="default"/>
+      </w:rPr>
+    </w:lvl>
+    <w:lvl w:ilvl="7" w:tplc="08090003" w:tentative="1">
+      <w:start w:val="1"/>
+      <w:numFmt w:val="bullet"/>
+      <w:lvlText w:val="o"/>
+      <w:lvlJc w:val="left"/>
+      <w:pPr>
+        <w:ind w:left="6480" w:hanging="360"/>
+      </w:pPr>
+      <w:rPr>
+        <w:rFonts w:ascii="Courier New" w:hAnsi="Courier New" w:cs="Courier New" w:hint="default"/>
+      </w:rPr>
+    </w:lvl>
+    <w:lvl w:ilvl="8" w:tplc="08090005" w:tentative="1">
+      <w:start w:val="1"/>
+      <w:numFmt w:val="bullet"/>
+      <w:lvlText w:val=""/>
+      <w:lvlJc w:val="left"/>
+      <w:pPr>
+        <w:ind w:left="7200" w:hanging="360"/>
+      </w:pPr>
+      <w:rPr>
+        <w:rFonts w:ascii="Wingdings" w:hAnsi="Wingdings" w:hint="default"/>
+      </w:rPr>
+    </w:lvl>
+  </w:abstractNum>
+  <w:abstractNum w:abstractNumId="8">
+    <w:nsid w:val="586B3F8C"/>
+    <w:multiLevelType w:val="hybridMultilevel"/>
+    <w:tmpl w:val="65BA1A2A"/>
+    <w:lvl w:ilvl="0" w:tplc="0809000F">
+      <w:start w:val="1"/>
+      <w:numFmt w:val="decimal"/>
+      <w:lvlText w:val="%1."/>
+      <w:lvlJc w:val="left"/>
+      <w:pPr>
+        <w:ind w:left="720" w:hanging="360"/>
+      </w:pPr>
+      <w:rPr>
+        <w:rFonts w:hint="default"/>
+      </w:rPr>
+    </w:lvl>
+    <w:lvl w:ilvl="1" w:tplc="08090019" w:tentative="1">
+      <w:start w:val="1"/>
+      <w:numFmt w:val="lowerLetter"/>
+      <w:lvlText w:val="%2."/>
+      <w:lvlJc w:val="left"/>
+      <w:pPr>
+        <w:ind w:left="1440" w:hanging="360"/>
+      </w:pPr>
+    </w:lvl>
+    <w:lvl w:ilvl="2" w:tplc="0809001B" w:tentative="1">
+      <w:start w:val="1"/>
+      <w:numFmt w:val="lowerRoman"/>
+      <w:lvlText w:val="%3."/>
+      <w:lvlJc w:val="right"/>
+      <w:pPr>
+        <w:ind w:left="2160" w:hanging="180"/>
+      </w:pPr>
+    </w:lvl>
+    <w:lvl w:ilvl="3" w:tplc="0809000F" w:tentative="1">
+      <w:start w:val="1"/>
+      <w:numFmt w:val="decimal"/>
+      <w:lvlText w:val="%4."/>
+      <w:lvlJc w:val="left"/>
+      <w:pPr>
+        <w:ind w:left="2880" w:hanging="360"/>
+      </w:pPr>
+    </w:lvl>
+    <w:lvl w:ilvl="4" w:tplc="08090019" w:tentative="1">
+      <w:start w:val="1"/>
+      <w:numFmt w:val="lowerLetter"/>
+      <w:lvlText w:val="%5."/>
+      <w:lvlJc w:val="left"/>
+      <w:pPr>
+        <w:ind w:left="3600" w:hanging="360"/>
+      </w:pPr>
+    </w:lvl>
+    <w:lvl w:ilvl="5" w:tplc="0809001B" w:tentative="1">
+      <w:start w:val="1"/>
+      <w:numFmt w:val="lowerRoman"/>
+      <w:lvlText w:val="%6."/>
+      <w:lvlJc w:val="right"/>
+      <w:pPr>
+        <w:ind w:left="4320" w:hanging="180"/>
+      </w:pPr>
+    </w:lvl>
+    <w:lvl w:ilvl="6" w:tplc="0809000F" w:tentative="1">
+      <w:start w:val="1"/>
+      <w:numFmt w:val="decimal"/>
+      <w:lvlText w:val="%7."/>
+      <w:lvlJc w:val="left"/>
+      <w:pPr>
+        <w:ind w:left="5040" w:hanging="360"/>
+      </w:pPr>
+    </w:lvl>
+    <w:lvl w:ilvl="7" w:tplc="08090019" w:tentative="1">
+      <w:start w:val="1"/>
+      <w:numFmt w:val="lowerLetter"/>
+      <w:lvlText w:val="%8."/>
+      <w:lvlJc w:val="left"/>
+      <w:pPr>
+        <w:ind w:left="5760" w:hanging="360"/>
+      </w:pPr>
+    </w:lvl>
+    <w:lvl w:ilvl="8" w:tplc="0809001B" w:tentative="1">
+      <w:start w:val="1"/>
+      <w:numFmt w:val="lowerRoman"/>
+      <w:lvlText w:val="%9."/>
+      <w:lvlJc w:val="right"/>
+      <w:pPr>
+        <w:ind w:left="6480" w:hanging="180"/>
+      </w:pPr>
+    </w:lvl>
+  </w:abstractNum>
+  <w:abstractNum w:abstractNumId="9">
     <w:nsid w:val="65AB0D11"/>
     <w:multiLevelType w:val="hybridMultilevel"/>
     <w:tmpl w:val="B464021C"/>
@@ -5825,7 +7656,120 @@
       </w:pPr>
     </w:lvl>
   </w:abstractNum>
-  <w:abstractNum w:abstractNumId="6">
+  <w:abstractNum w:abstractNumId="10">
+    <w:nsid w:val="6D9415C0"/>
+    <w:multiLevelType w:val="hybridMultilevel"/>
+    <w:tmpl w:val="192E57B4"/>
+    <w:lvl w:ilvl="0" w:tplc="08090001">
+      <w:start w:val="1"/>
+      <w:numFmt w:val="bullet"/>
+      <w:lvlText w:val=""/>
+      <w:lvlJc w:val="left"/>
+      <w:pPr>
+        <w:ind w:left="1440" w:hanging="360"/>
+      </w:pPr>
+      <w:rPr>
+        <w:rFonts w:ascii="Symbol" w:hAnsi="Symbol" w:hint="default"/>
+      </w:rPr>
+    </w:lvl>
+    <w:lvl w:ilvl="1" w:tplc="08090003" w:tentative="1">
+      <w:start w:val="1"/>
+      <w:numFmt w:val="bullet"/>
+      <w:lvlText w:val="o"/>
+      <w:lvlJc w:val="left"/>
+      <w:pPr>
+        <w:ind w:left="2160" w:hanging="360"/>
+      </w:pPr>
+      <w:rPr>
+        <w:rFonts w:ascii="Courier New" w:hAnsi="Courier New" w:cs="Courier New" w:hint="default"/>
+      </w:rPr>
+    </w:lvl>
+    <w:lvl w:ilvl="2" w:tplc="08090005" w:tentative="1">
+      <w:start w:val="1"/>
+      <w:numFmt w:val="bullet"/>
+      <w:lvlText w:val=""/>
+      <w:lvlJc w:val="left"/>
+      <w:pPr>
+        <w:ind w:left="2880" w:hanging="360"/>
+      </w:pPr>
+      <w:rPr>
+        <w:rFonts w:ascii="Wingdings" w:hAnsi="Wingdings" w:hint="default"/>
+      </w:rPr>
+    </w:lvl>
+    <w:lvl w:ilvl="3" w:tplc="08090001" w:tentative="1">
+      <w:start w:val="1"/>
+      <w:numFmt w:val="bullet"/>
+      <w:lvlText w:val=""/>
+      <w:lvlJc w:val="left"/>
+      <w:pPr>
+        <w:ind w:left="3600" w:hanging="360"/>
+      </w:pPr>
+      <w:rPr>
+        <w:rFonts w:ascii="Symbol" w:hAnsi="Symbol" w:hint="default"/>
+      </w:rPr>
+    </w:lvl>
+    <w:lvl w:ilvl="4" w:tplc="08090003" w:tentative="1">
+      <w:start w:val="1"/>
+      <w:numFmt w:val="bullet"/>
+      <w:lvlText w:val="o"/>
+      <w:lvlJc w:val="left"/>
+      <w:pPr>
+        <w:ind w:left="4320" w:hanging="360"/>
+      </w:pPr>
+      <w:rPr>
+        <w:rFonts w:ascii="Courier New" w:hAnsi="Courier New" w:cs="Courier New" w:hint="default"/>
+      </w:rPr>
+    </w:lvl>
+    <w:lvl w:ilvl="5" w:tplc="08090005" w:tentative="1">
+      <w:start w:val="1"/>
+      <w:numFmt w:val="bullet"/>
+      <w:lvlText w:val=""/>
+      <w:lvlJc w:val="left"/>
+      <w:pPr>
+        <w:ind w:left="5040" w:hanging="360"/>
+      </w:pPr>
+      <w:rPr>
+        <w:rFonts w:ascii="Wingdings" w:hAnsi="Wingdings" w:hint="default"/>
+      </w:rPr>
+    </w:lvl>
+    <w:lvl w:ilvl="6" w:tplc="08090001" w:tentative="1">
+      <w:start w:val="1"/>
+      <w:numFmt w:val="bullet"/>
+      <w:lvlText w:val=""/>
+      <w:lvlJc w:val="left"/>
+      <w:pPr>
+        <w:ind w:left="5760" w:hanging="360"/>
+      </w:pPr>
+      <w:rPr>
+        <w:rFonts w:ascii="Symbol" w:hAnsi="Symbol" w:hint="default"/>
+      </w:rPr>
+    </w:lvl>
+    <w:lvl w:ilvl="7" w:tplc="08090003" w:tentative="1">
+      <w:start w:val="1"/>
+      <w:numFmt w:val="bullet"/>
+      <w:lvlText w:val="o"/>
+      <w:lvlJc w:val="left"/>
+      <w:pPr>
+        <w:ind w:left="6480" w:hanging="360"/>
+      </w:pPr>
+      <w:rPr>
+        <w:rFonts w:ascii="Courier New" w:hAnsi="Courier New" w:cs="Courier New" w:hint="default"/>
+      </w:rPr>
+    </w:lvl>
+    <w:lvl w:ilvl="8" w:tplc="08090005" w:tentative="1">
+      <w:start w:val="1"/>
+      <w:numFmt w:val="bullet"/>
+      <w:lvlText w:val=""/>
+      <w:lvlJc w:val="left"/>
+      <w:pPr>
+        <w:ind w:left="7200" w:hanging="360"/>
+      </w:pPr>
+      <w:rPr>
+        <w:rFonts w:ascii="Wingdings" w:hAnsi="Wingdings" w:hint="default"/>
+      </w:rPr>
+    </w:lvl>
+  </w:abstractNum>
+  <w:abstractNum w:abstractNumId="11">
     <w:nsid w:val="77403114"/>
     <w:multiLevelType w:val="hybridMultilevel"/>
     <w:tmpl w:val="A72A9E0C"/>
@@ -5915,25 +7859,40 @@
     </w:lvl>
   </w:abstractNum>
   <w:num w:numId="1">
+    <w:abstractNumId w:val="9"/>
+  </w:num>
+  <w:num w:numId="2">
+    <w:abstractNumId w:val="6"/>
+  </w:num>
+  <w:num w:numId="3">
+    <w:abstractNumId w:val="3"/>
+  </w:num>
+  <w:num w:numId="4">
+    <w:abstractNumId w:val="4"/>
+  </w:num>
+  <w:num w:numId="5">
+    <w:abstractNumId w:val="11"/>
+  </w:num>
+  <w:num w:numId="6">
     <w:abstractNumId w:val="5"/>
   </w:num>
-  <w:num w:numId="2">
-    <w:abstractNumId w:val="4"/>
-  </w:num>
-  <w:num w:numId="3">
+  <w:num w:numId="7">
     <w:abstractNumId w:val="1"/>
   </w:num>
-  <w:num w:numId="4">
+  <w:num w:numId="8">
+    <w:abstractNumId w:val="8"/>
+  </w:num>
+  <w:num w:numId="9">
+    <w:abstractNumId w:val="0"/>
+  </w:num>
+  <w:num w:numId="10">
+    <w:abstractNumId w:val="10"/>
+  </w:num>
+  <w:num w:numId="11">
     <w:abstractNumId w:val="2"/>
   </w:num>
-  <w:num w:numId="5">
-    <w:abstractNumId w:val="6"/>
-  </w:num>
-  <w:num w:numId="6">
-    <w:abstractNumId w:val="3"/>
-  </w:num>
-  <w:num w:numId="7">
-    <w:abstractNumId w:val="0"/>
+  <w:num w:numId="12">
+    <w:abstractNumId w:val="7"/>
   </w:num>
 </w:numbering>
 </file>
@@ -6382,6 +8341,26 @@
       <w:szCs w:val="26"/>
     </w:rPr>
   </w:style>
+  <w:style w:type="paragraph" w:styleId="Heading3">
+    <w:name w:val="heading 3"/>
+    <w:basedOn w:val="Normal"/>
+    <w:next w:val="Normal"/>
+    <w:link w:val="Heading3Char"/>
+    <w:uiPriority w:val="9"/>
+    <w:unhideWhenUsed/>
+    <w:qFormat/>
+    <w:rsid w:val="00ED0D2B"/>
+    <w:pPr>
+      <w:keepNext/>
+      <w:keepLines/>
+      <w:spacing w:before="40"/>
+      <w:outlineLvl w:val="2"/>
+    </w:pPr>
+    <w:rPr>
+      <w:rFonts w:asciiTheme="majorHAnsi" w:eastAsiaTheme="majorEastAsia" w:hAnsiTheme="majorHAnsi" w:cstheme="majorBidi"/>
+      <w:color w:val="1F3763" w:themeColor="accent1" w:themeShade="7F"/>
+    </w:rPr>
+  </w:style>
   <w:style w:type="character" w:default="1" w:styleId="DefaultParagraphFont">
     <w:name w:val="Default Paragraph Font"/>
     <w:uiPriority w:val="1"/>
@@ -6623,6 +8602,50 @@
         <w:bCs/>
       </w:rPr>
     </w:tblStylePr>
+  </w:style>
+  <w:style w:type="paragraph" w:styleId="Title">
+    <w:name w:val="Title"/>
+    <w:basedOn w:val="Normal"/>
+    <w:next w:val="Normal"/>
+    <w:link w:val="TitleChar"/>
+    <w:uiPriority w:val="10"/>
+    <w:qFormat/>
+    <w:rsid w:val="00ED0D2B"/>
+    <w:pPr>
+      <w:contextualSpacing/>
+    </w:pPr>
+    <w:rPr>
+      <w:rFonts w:asciiTheme="majorHAnsi" w:eastAsiaTheme="majorEastAsia" w:hAnsiTheme="majorHAnsi" w:cstheme="majorBidi"/>
+      <w:spacing w:val="-10"/>
+      <w:kern w:val="28"/>
+      <w:sz w:val="56"/>
+      <w:szCs w:val="56"/>
+    </w:rPr>
+  </w:style>
+  <w:style w:type="character" w:customStyle="1" w:styleId="TitleChar">
+    <w:name w:val="Title Char"/>
+    <w:basedOn w:val="DefaultParagraphFont"/>
+    <w:link w:val="Title"/>
+    <w:uiPriority w:val="10"/>
+    <w:rsid w:val="00ED0D2B"/>
+    <w:rPr>
+      <w:rFonts w:asciiTheme="majorHAnsi" w:eastAsiaTheme="majorEastAsia" w:hAnsiTheme="majorHAnsi" w:cstheme="majorBidi"/>
+      <w:spacing w:val="-10"/>
+      <w:kern w:val="28"/>
+      <w:sz w:val="56"/>
+      <w:szCs w:val="56"/>
+    </w:rPr>
+  </w:style>
+  <w:style w:type="character" w:customStyle="1" w:styleId="Heading3Char">
+    <w:name w:val="Heading 3 Char"/>
+    <w:basedOn w:val="DefaultParagraphFont"/>
+    <w:link w:val="Heading3"/>
+    <w:uiPriority w:val="9"/>
+    <w:rsid w:val="00ED0D2B"/>
+    <w:rPr>
+      <w:rFonts w:asciiTheme="majorHAnsi" w:eastAsiaTheme="majorEastAsia" w:hAnsiTheme="majorHAnsi" w:cstheme="majorBidi"/>
+      <w:color w:val="1F3763" w:themeColor="accent1" w:themeShade="7F"/>
+    </w:rPr>
   </w:style>
 </w:styles>
 </file>

</xml_diff>